<commit_message>
Added DoD to documentation
</commit_message>
<xml_diff>
--- a/doc/HE5-gibb_01_projektinitialisierungsauftrag.docx
+++ b/doc/HE5-gibb_01_projektinitialisierungsauftrag.docx
@@ -3196,21 +3196,7 @@
                                   <w:szCs w:val="16"/>
                                 </w:rPr>
                                 <w:softHyphen/>
-                                <w:t>tharampi</w:t>
-                              </w:r>
-                              <w:r>
-                                <w:rPr>
-                                  <w:sz w:val="16"/>
-                                  <w:szCs w:val="16"/>
-                                </w:rPr>
-                                <w:t>l</w:t>
-                              </w:r>
-                              <w:r>
-                                <w:rPr>
-                                  <w:sz w:val="16"/>
-                                  <w:szCs w:val="16"/>
-                                </w:rPr>
-                                <w:t>lai</w:t>
+                                <w:t>tharampillai</w:t>
                               </w:r>
                               <w:proofErr w:type="spellEnd"/>
                             </w:p>
@@ -3292,21 +3278,7 @@
                                   <w:sz w:val="16"/>
                                   <w:szCs w:val="16"/>
                                 </w:rPr>
-                                <w:t>D</w:t>
-                              </w:r>
-                              <w:r>
-                                <w:rPr>
-                                  <w:sz w:val="16"/>
-                                  <w:szCs w:val="16"/>
-                                </w:rPr>
-                                <w:t>mitry</w:t>
-                              </w:r>
-                              <w:r>
-                                <w:rPr>
-                                  <w:sz w:val="16"/>
-                                  <w:szCs w:val="16"/>
-                                </w:rPr>
-                                <w:t xml:space="preserve"> </w:t>
+                                <w:t xml:space="preserve">Dmitry </w:t>
                               </w:r>
                               <w:proofErr w:type="spellStart"/>
                               <w:r>
@@ -5786,9 +5758,131 @@
       <w:pPr>
         <w:pStyle w:val="TextCDB"/>
         <w:rPr>
-          <w:lang w:val="en-GB" w:eastAsia="de-CH"/>
-        </w:rPr>
-      </w:pPr>
+          <w:lang w:val="de-CH" w:eastAsia="de-CH"/>
+        </w:rPr>
+      </w:pPr>
+      <w:r>
+        <w:rPr>
+          <w:lang w:val="de-CH" w:eastAsia="de-CH"/>
+        </w:rPr>
+        <w:t>Eine User Story ist abgeschlossen, wenn folgende Aktionen durchgeführt wurden:</w:t>
+      </w:r>
+    </w:p>
+    <w:p>
+      <w:pPr>
+        <w:pStyle w:val="TextCDB"/>
+        <w:numPr>
+          <w:ilvl w:val="0"/>
+          <w:numId w:val="20"/>
+        </w:numPr>
+        <w:rPr>
+          <w:lang w:val="de-CH" w:eastAsia="de-CH"/>
+        </w:rPr>
+      </w:pPr>
+      <w:r>
+        <w:rPr>
+          <w:lang w:val="de-CH" w:eastAsia="de-CH"/>
+        </w:rPr>
+        <w:t>Alle Tasks erfolgreich durchgeführt.</w:t>
+      </w:r>
+    </w:p>
+    <w:p>
+      <w:pPr>
+        <w:pStyle w:val="TextCDB"/>
+        <w:numPr>
+          <w:ilvl w:val="0"/>
+          <w:numId w:val="20"/>
+        </w:numPr>
+        <w:rPr>
+          <w:lang w:val="de-CH" w:eastAsia="de-CH"/>
+        </w:rPr>
+      </w:pPr>
+      <w:r>
+        <w:rPr>
+          <w:lang w:val="de-CH" w:eastAsia="de-CH"/>
+        </w:rPr>
+        <w:t>Neue Funktionalitäten getestet.</w:t>
+      </w:r>
+    </w:p>
+    <w:p>
+      <w:pPr>
+        <w:pStyle w:val="TextCDB"/>
+        <w:numPr>
+          <w:ilvl w:val="0"/>
+          <w:numId w:val="20"/>
+        </w:numPr>
+        <w:rPr>
+          <w:lang w:val="de-CH" w:eastAsia="de-CH"/>
+        </w:rPr>
+      </w:pPr>
+      <w:proofErr w:type="spellStart"/>
+      <w:r>
+        <w:rPr>
+          <w:lang w:val="de-CH" w:eastAsia="de-CH"/>
+        </w:rPr>
+        <w:t>Testcases</w:t>
+      </w:r>
+      <w:proofErr w:type="spellEnd"/>
+      <w:r>
+        <w:rPr>
+          <w:lang w:val="de-CH" w:eastAsia="de-CH"/>
+        </w:rPr>
+        <w:t xml:space="preserve"> für neue Funktionalitäten erstellt.</w:t>
+      </w:r>
+    </w:p>
+    <w:p>
+      <w:pPr>
+        <w:pStyle w:val="TextCDB"/>
+        <w:numPr>
+          <w:ilvl w:val="0"/>
+          <w:numId w:val="20"/>
+        </w:numPr>
+        <w:rPr>
+          <w:lang w:val="de-CH" w:eastAsia="de-CH"/>
+        </w:rPr>
+      </w:pPr>
+      <w:r>
+        <w:rPr>
+          <w:lang w:val="de-CH" w:eastAsia="de-CH"/>
+        </w:rPr>
+        <w:t>Unit Tests für neue Funktionalitäten erstellt.</w:t>
+      </w:r>
+    </w:p>
+    <w:p>
+      <w:pPr>
+        <w:pStyle w:val="TextCDB"/>
+        <w:numPr>
+          <w:ilvl w:val="0"/>
+          <w:numId w:val="20"/>
+        </w:numPr>
+        <w:rPr>
+          <w:lang w:val="de-CH" w:eastAsia="de-CH"/>
+        </w:rPr>
+      </w:pPr>
+      <w:r>
+        <w:rPr>
+          <w:lang w:val="de-CH" w:eastAsia="de-CH"/>
+        </w:rPr>
+        <w:t>Dokumentation angepasst.</w:t>
+      </w:r>
+    </w:p>
+    <w:p>
+      <w:pPr>
+        <w:pStyle w:val="TextCDB"/>
+        <w:numPr>
+          <w:ilvl w:val="0"/>
+          <w:numId w:val="20"/>
+        </w:numPr>
+        <w:rPr>
+          <w:lang w:val="de-CH" w:eastAsia="de-CH"/>
+        </w:rPr>
+      </w:pPr>
+      <w:r>
+        <w:rPr>
+          <w:lang w:val="de-CH" w:eastAsia="de-CH"/>
+        </w:rPr>
+        <w:t>Alle neuen und veränderten Dateien commited.</w:t>
+      </w:r>
       <w:bookmarkStart w:id="5" w:name="_GoBack"/>
       <w:bookmarkEnd w:id="5"/>
     </w:p>
@@ -7588,6 +7682,119 @@
     </w:lvl>
   </w:abstractNum>
   <w:abstractNum w:abstractNumId="9">
+    <w:nsid w:val="4E5E44C7"/>
+    <w:multiLevelType w:val="hybridMultilevel"/>
+    <w:tmpl w:val="85DE0FC0"/>
+    <w:lvl w:ilvl="0" w:tplc="08070001">
+      <w:start w:val="1"/>
+      <w:numFmt w:val="bullet"/>
+      <w:lvlText w:val=""/>
+      <w:lvlJc w:val="left"/>
+      <w:pPr>
+        <w:ind w:left="720" w:hanging="360"/>
+      </w:pPr>
+      <w:rPr>
+        <w:rFonts w:ascii="Symbol" w:hAnsi="Symbol" w:hint="default"/>
+      </w:rPr>
+    </w:lvl>
+    <w:lvl w:ilvl="1" w:tplc="08070003" w:tentative="1">
+      <w:start w:val="1"/>
+      <w:numFmt w:val="bullet"/>
+      <w:lvlText w:val="o"/>
+      <w:lvlJc w:val="left"/>
+      <w:pPr>
+        <w:ind w:left="1440" w:hanging="360"/>
+      </w:pPr>
+      <w:rPr>
+        <w:rFonts w:ascii="Courier New" w:hAnsi="Courier New" w:cs="Courier New" w:hint="default"/>
+      </w:rPr>
+    </w:lvl>
+    <w:lvl w:ilvl="2" w:tplc="08070005" w:tentative="1">
+      <w:start w:val="1"/>
+      <w:numFmt w:val="bullet"/>
+      <w:lvlText w:val=""/>
+      <w:lvlJc w:val="left"/>
+      <w:pPr>
+        <w:ind w:left="2160" w:hanging="360"/>
+      </w:pPr>
+      <w:rPr>
+        <w:rFonts w:ascii="Wingdings" w:hAnsi="Wingdings" w:hint="default"/>
+      </w:rPr>
+    </w:lvl>
+    <w:lvl w:ilvl="3" w:tplc="08070001" w:tentative="1">
+      <w:start w:val="1"/>
+      <w:numFmt w:val="bullet"/>
+      <w:lvlText w:val=""/>
+      <w:lvlJc w:val="left"/>
+      <w:pPr>
+        <w:ind w:left="2880" w:hanging="360"/>
+      </w:pPr>
+      <w:rPr>
+        <w:rFonts w:ascii="Symbol" w:hAnsi="Symbol" w:hint="default"/>
+      </w:rPr>
+    </w:lvl>
+    <w:lvl w:ilvl="4" w:tplc="08070003" w:tentative="1">
+      <w:start w:val="1"/>
+      <w:numFmt w:val="bullet"/>
+      <w:lvlText w:val="o"/>
+      <w:lvlJc w:val="left"/>
+      <w:pPr>
+        <w:ind w:left="3600" w:hanging="360"/>
+      </w:pPr>
+      <w:rPr>
+        <w:rFonts w:ascii="Courier New" w:hAnsi="Courier New" w:cs="Courier New" w:hint="default"/>
+      </w:rPr>
+    </w:lvl>
+    <w:lvl w:ilvl="5" w:tplc="08070005" w:tentative="1">
+      <w:start w:val="1"/>
+      <w:numFmt w:val="bullet"/>
+      <w:lvlText w:val=""/>
+      <w:lvlJc w:val="left"/>
+      <w:pPr>
+        <w:ind w:left="4320" w:hanging="360"/>
+      </w:pPr>
+      <w:rPr>
+        <w:rFonts w:ascii="Wingdings" w:hAnsi="Wingdings" w:hint="default"/>
+      </w:rPr>
+    </w:lvl>
+    <w:lvl w:ilvl="6" w:tplc="08070001" w:tentative="1">
+      <w:start w:val="1"/>
+      <w:numFmt w:val="bullet"/>
+      <w:lvlText w:val=""/>
+      <w:lvlJc w:val="left"/>
+      <w:pPr>
+        <w:ind w:left="5040" w:hanging="360"/>
+      </w:pPr>
+      <w:rPr>
+        <w:rFonts w:ascii="Symbol" w:hAnsi="Symbol" w:hint="default"/>
+      </w:rPr>
+    </w:lvl>
+    <w:lvl w:ilvl="7" w:tplc="08070003" w:tentative="1">
+      <w:start w:val="1"/>
+      <w:numFmt w:val="bullet"/>
+      <w:lvlText w:val="o"/>
+      <w:lvlJc w:val="left"/>
+      <w:pPr>
+        <w:ind w:left="5760" w:hanging="360"/>
+      </w:pPr>
+      <w:rPr>
+        <w:rFonts w:ascii="Courier New" w:hAnsi="Courier New" w:cs="Courier New" w:hint="default"/>
+      </w:rPr>
+    </w:lvl>
+    <w:lvl w:ilvl="8" w:tplc="08070005" w:tentative="1">
+      <w:start w:val="1"/>
+      <w:numFmt w:val="bullet"/>
+      <w:lvlText w:val=""/>
+      <w:lvlJc w:val="left"/>
+      <w:pPr>
+        <w:ind w:left="6480" w:hanging="360"/>
+      </w:pPr>
+      <w:rPr>
+        <w:rFonts w:ascii="Wingdings" w:hAnsi="Wingdings" w:hint="default"/>
+      </w:rPr>
+    </w:lvl>
+  </w:abstractNum>
+  <w:abstractNum w:abstractNumId="10">
     <w:nsid w:val="4F6F0C3A"/>
     <w:multiLevelType w:val="hybridMultilevel"/>
     <w:tmpl w:val="B622EDF2"/>
@@ -7705,7 +7912,7 @@
       </w:pPr>
     </w:lvl>
   </w:abstractNum>
-  <w:abstractNum w:abstractNumId="10">
+  <w:abstractNum w:abstractNumId="11">
     <w:nsid w:val="564D03DD"/>
     <w:multiLevelType w:val="hybridMultilevel"/>
     <w:tmpl w:val="D7A43002"/>
@@ -7822,7 +8029,7 @@
       </w:rPr>
     </w:lvl>
   </w:abstractNum>
-  <w:abstractNum w:abstractNumId="11">
+  <w:abstractNum w:abstractNumId="12">
     <w:nsid w:val="59637DC6"/>
     <w:multiLevelType w:val="hybridMultilevel"/>
     <w:tmpl w:val="3D566272"/>
@@ -7943,7 +8150,7 @@
       </w:pPr>
     </w:lvl>
   </w:abstractNum>
-  <w:abstractNum w:abstractNumId="12">
+  <w:abstractNum w:abstractNumId="13">
     <w:nsid w:val="5A7929B4"/>
     <w:multiLevelType w:val="hybridMultilevel"/>
     <w:tmpl w:val="186E8034"/>
@@ -8064,7 +8271,7 @@
       </w:pPr>
     </w:lvl>
   </w:abstractNum>
-  <w:abstractNum w:abstractNumId="13">
+  <w:abstractNum w:abstractNumId="14">
     <w:nsid w:val="5C24109F"/>
     <w:multiLevelType w:val="hybridMultilevel"/>
     <w:tmpl w:val="ACE09FFE"/>
@@ -8181,7 +8388,7 @@
       </w:rPr>
     </w:lvl>
   </w:abstractNum>
-  <w:abstractNum w:abstractNumId="14">
+  <w:abstractNum w:abstractNumId="15">
     <w:nsid w:val="5CD655F4"/>
     <w:multiLevelType w:val="hybridMultilevel"/>
     <w:tmpl w:val="08CA6B64"/>
@@ -8302,7 +8509,7 @@
       </w:pPr>
     </w:lvl>
   </w:abstractNum>
-  <w:abstractNum w:abstractNumId="15">
+  <w:abstractNum w:abstractNumId="16">
     <w:nsid w:val="61D61FDD"/>
     <w:multiLevelType w:val="hybridMultilevel"/>
     <w:tmpl w:val="F4588EBA"/>
@@ -8419,7 +8626,7 @@
       </w:rPr>
     </w:lvl>
   </w:abstractNum>
-  <w:abstractNum w:abstractNumId="16">
+  <w:abstractNum w:abstractNumId="17">
     <w:nsid w:val="76B02094"/>
     <w:multiLevelType w:val="hybridMultilevel"/>
     <w:tmpl w:val="08BEAEB0"/>
@@ -8533,7 +8740,7 @@
       </w:rPr>
     </w:lvl>
   </w:abstractNum>
-  <w:abstractNum w:abstractNumId="17">
+  <w:abstractNum w:abstractNumId="18">
     <w:nsid w:val="7F320735"/>
     <w:multiLevelType w:val="multilevel"/>
     <w:tmpl w:val="97E2243C"/>
@@ -8708,7 +8915,7 @@
     </w:lvl>
   </w:abstractNum>
   <w:num w:numId="1">
-    <w:abstractNumId w:val="17"/>
+    <w:abstractNumId w:val="18"/>
   </w:num>
   <w:num w:numId="2">
     <w:abstractNumId w:val="0"/>
@@ -8720,19 +8927,19 @@
     <w:abstractNumId w:val="6"/>
   </w:num>
   <w:num w:numId="5">
-    <w:abstractNumId w:val="11"/>
+    <w:abstractNumId w:val="12"/>
   </w:num>
   <w:num w:numId="6">
     <w:abstractNumId w:val="7"/>
   </w:num>
   <w:num w:numId="7">
-    <w:abstractNumId w:val="14"/>
+    <w:abstractNumId w:val="15"/>
   </w:num>
   <w:num w:numId="8">
-    <w:abstractNumId w:val="9"/>
+    <w:abstractNumId w:val="10"/>
   </w:num>
   <w:num w:numId="9">
-    <w:abstractNumId w:val="12"/>
+    <w:abstractNumId w:val="13"/>
   </w:num>
   <w:num w:numId="10">
     <w:abstractNumId w:val="2"/>
@@ -8744,25 +8951,28 @@
     <w:abstractNumId w:val="4"/>
   </w:num>
   <w:num w:numId="13">
-    <w:abstractNumId w:val="16"/>
+    <w:abstractNumId w:val="17"/>
   </w:num>
   <w:num w:numId="14">
-    <w:abstractNumId w:val="13"/>
+    <w:abstractNumId w:val="14"/>
   </w:num>
   <w:num w:numId="15">
     <w:abstractNumId w:val="8"/>
   </w:num>
   <w:num w:numId="16">
-    <w:abstractNumId w:val="15"/>
+    <w:abstractNumId w:val="16"/>
   </w:num>
   <w:num w:numId="17">
-    <w:abstractNumId w:val="10"/>
+    <w:abstractNumId w:val="11"/>
   </w:num>
   <w:num w:numId="18">
     <w:abstractNumId w:val="3"/>
   </w:num>
   <w:num w:numId="19">
     <w:abstractNumId w:val="1"/>
+  </w:num>
+  <w:num w:numId="20">
+    <w:abstractNumId w:val="9"/>
   </w:num>
   <w:numIdMacAtCleanup w:val="19"/>
 </w:numbering>
@@ -12582,7 +12792,7 @@
 </file>
 
 <file path=customXml/itemProps1.xml><?xml version="1.0" encoding="utf-8"?>
-<ds:datastoreItem xmlns:ds="http://schemas.openxmlformats.org/officeDocument/2006/customXml" ds:itemID="{A5D4633E-42EE-4A9A-8D63-EB412F107493}">
+<ds:datastoreItem xmlns:ds="http://schemas.openxmlformats.org/officeDocument/2006/customXml" ds:itemID="{E22021C2-E9D9-4BA7-89D2-63FD589D6A48}">
   <ds:schemaRefs>
     <ds:schemaRef ds:uri="http://schemas.openxmlformats.org/officeDocument/2006/bibliography"/>
   </ds:schemaRefs>

</xml_diff>

<commit_message>
correction in spelling, etc.
-
</commit_message>
<xml_diff>
--- a/doc/HE5-gibb_01_projektinitialisierungsauftrag.docx
+++ b/doc/HE5-gibb_01_projektinitialisierungsauftrag.docx
@@ -453,7 +453,13 @@
               <w:rPr>
                 <w:lang w:val="de-CH"/>
               </w:rPr>
-              <w:t>28.01.2013</w:t>
+              <w:t>28.01.201</w:t>
+            </w:r>
+            <w:r>
+              <w:rPr>
+                <w:lang w:val="de-CH"/>
+              </w:rPr>
+              <w:t>4</w:t>
             </w:r>
           </w:p>
         </w:tc>
@@ -537,6 +543,169 @@
               </w:rPr>
               <w:t>.</w:t>
             </w:r>
+            <w:r>
+              <w:rPr>
+                <w:lang w:val="de-CH"/>
+              </w:rPr>
+              <w:br/>
+              <w:t xml:space="preserve">Marc </w:t>
+            </w:r>
+            <w:proofErr w:type="spellStart"/>
+            <w:r>
+              <w:rPr>
+                <w:lang w:val="de-CH"/>
+              </w:rPr>
+              <w:t>Trittibach</w:t>
+            </w:r>
+            <w:proofErr w:type="spellEnd"/>
+            <w:r>
+              <w:rPr>
+                <w:lang w:val="de-CH"/>
+              </w:rPr>
+              <w:br/>
+              <w:t xml:space="preserve">Dmitry </w:t>
+            </w:r>
+            <w:proofErr w:type="spellStart"/>
+            <w:r>
+              <w:rPr>
+                <w:lang w:val="de-CH"/>
+              </w:rPr>
+              <w:t>Prudnikov</w:t>
+            </w:r>
+            <w:proofErr w:type="spellEnd"/>
+          </w:p>
+        </w:tc>
+        <w:bookmarkStart w:id="0" w:name="_GoBack"/>
+        <w:bookmarkEnd w:id="0"/>
+      </w:tr>
+      <w:tr>
+        <w:tc>
+          <w:tcPr>
+            <w:tcW w:w="1526" w:type="dxa"/>
+            <w:shd w:val="clear" w:color="auto" w:fill="auto"/>
+          </w:tcPr>
+          <w:p>
+            <w:pPr>
+              <w:pStyle w:val="TextCDB"/>
+              <w:rPr>
+                <w:lang w:val="de-CH"/>
+              </w:rPr>
+            </w:pPr>
+            <w:r>
+              <w:rPr>
+                <w:lang w:val="de-CH"/>
+              </w:rPr>
+              <w:t>04.02.2014</w:t>
+            </w:r>
+          </w:p>
+        </w:tc>
+        <w:tc>
+          <w:tcPr>
+            <w:tcW w:w="1134" w:type="dxa"/>
+            <w:shd w:val="clear" w:color="auto" w:fill="auto"/>
+          </w:tcPr>
+          <w:p>
+            <w:pPr>
+              <w:pStyle w:val="TextCDB"/>
+              <w:rPr>
+                <w:lang w:val="de-CH"/>
+              </w:rPr>
+            </w:pPr>
+            <w:r>
+              <w:rPr>
+                <w:lang w:val="de-CH"/>
+              </w:rPr>
+              <w:t>1.0</w:t>
+            </w:r>
+          </w:p>
+        </w:tc>
+        <w:tc>
+          <w:tcPr>
+            <w:tcW w:w="3968" w:type="dxa"/>
+            <w:shd w:val="clear" w:color="auto" w:fill="auto"/>
+          </w:tcPr>
+          <w:p>
+            <w:pPr>
+              <w:pStyle w:val="TextCDB"/>
+              <w:rPr>
+                <w:lang w:val="de-CH"/>
+              </w:rPr>
+            </w:pPr>
+            <w:r>
+              <w:rPr>
+                <w:lang w:val="de-CH"/>
+              </w:rPr>
+              <w:t>Genehmigte Version</w:t>
+            </w:r>
+          </w:p>
+        </w:tc>
+        <w:tc>
+          <w:tcPr>
+            <w:tcW w:w="2551" w:type="dxa"/>
+            <w:shd w:val="clear" w:color="auto" w:fill="auto"/>
+          </w:tcPr>
+          <w:p>
+            <w:pPr>
+              <w:pStyle w:val="TextCDB"/>
+              <w:rPr>
+                <w:lang w:val="de-CH"/>
+              </w:rPr>
+            </w:pPr>
+            <w:proofErr w:type="spellStart"/>
+            <w:r>
+              <w:rPr>
+                <w:lang w:val="de-CH"/>
+              </w:rPr>
+              <w:t>Agash</w:t>
+            </w:r>
+            <w:proofErr w:type="spellEnd"/>
+            <w:r>
+              <w:rPr>
+                <w:lang w:val="de-CH"/>
+              </w:rPr>
+              <w:t xml:space="preserve"> </w:t>
+            </w:r>
+            <w:proofErr w:type="spellStart"/>
+            <w:r>
+              <w:rPr>
+                <w:lang w:val="de-CH"/>
+              </w:rPr>
+              <w:t>Thamo</w:t>
+            </w:r>
+            <w:proofErr w:type="spellEnd"/>
+            <w:r>
+              <w:rPr>
+                <w:lang w:val="de-CH"/>
+              </w:rPr>
+              <w:t>.</w:t>
+            </w:r>
+            <w:r>
+              <w:rPr>
+                <w:lang w:val="de-CH"/>
+              </w:rPr>
+              <w:br/>
+              <w:t xml:space="preserve">Jonathan </w:t>
+            </w:r>
+            <w:proofErr w:type="spellStart"/>
+            <w:r>
+              <w:rPr>
+                <w:lang w:val="de-CH"/>
+              </w:rPr>
+              <w:t>Cam</w:t>
+            </w:r>
+            <w:r>
+              <w:rPr>
+                <w:lang w:val="de-CH"/>
+              </w:rPr>
+              <w:t>e</w:t>
+            </w:r>
+            <w:r>
+              <w:rPr>
+                <w:lang w:val="de-CH"/>
+              </w:rPr>
+              <w:t>nzind</w:t>
+            </w:r>
+            <w:proofErr w:type="spellEnd"/>
           </w:p>
         </w:tc>
       </w:tr>
@@ -598,64 +767,6 @@
           </w:p>
         </w:tc>
       </w:tr>
-      <w:tr>
-        <w:tc>
-          <w:tcPr>
-            <w:tcW w:w="1526" w:type="dxa"/>
-            <w:shd w:val="clear" w:color="auto" w:fill="auto"/>
-          </w:tcPr>
-          <w:p>
-            <w:pPr>
-              <w:pStyle w:val="TextCDB"/>
-              <w:rPr>
-                <w:lang w:val="de-CH"/>
-              </w:rPr>
-            </w:pPr>
-          </w:p>
-        </w:tc>
-        <w:tc>
-          <w:tcPr>
-            <w:tcW w:w="1134" w:type="dxa"/>
-            <w:shd w:val="clear" w:color="auto" w:fill="auto"/>
-          </w:tcPr>
-          <w:p>
-            <w:pPr>
-              <w:pStyle w:val="TextCDB"/>
-              <w:rPr>
-                <w:lang w:val="de-CH"/>
-              </w:rPr>
-            </w:pPr>
-          </w:p>
-        </w:tc>
-        <w:tc>
-          <w:tcPr>
-            <w:tcW w:w="3968" w:type="dxa"/>
-            <w:shd w:val="clear" w:color="auto" w:fill="auto"/>
-          </w:tcPr>
-          <w:p>
-            <w:pPr>
-              <w:pStyle w:val="TextCDB"/>
-              <w:rPr>
-                <w:lang w:val="de-CH"/>
-              </w:rPr>
-            </w:pPr>
-          </w:p>
-        </w:tc>
-        <w:tc>
-          <w:tcPr>
-            <w:tcW w:w="2551" w:type="dxa"/>
-            <w:shd w:val="clear" w:color="auto" w:fill="auto"/>
-          </w:tcPr>
-          <w:p>
-            <w:pPr>
-              <w:pStyle w:val="TextCDB"/>
-              <w:rPr>
-                <w:lang w:val="de-CH"/>
-              </w:rPr>
-            </w:pPr>
-          </w:p>
-        </w:tc>
-      </w:tr>
     </w:tbl>
     <w:p>
       <w:pPr>
@@ -739,7 +850,7 @@
         <w:rPr>
           <w:noProof/>
         </w:rPr>
-        <w:instrText xml:space="preserve"> PAGEREF _Toc376849120 \h </w:instrText>
+        <w:instrText xml:space="preserve"> PAGEREF _Toc379886146 \h </w:instrText>
       </w:r>
       <w:r>
         <w:rPr>
@@ -756,7 +867,7 @@
         <w:rPr>
           <w:noProof/>
         </w:rPr>
-        <w:t>2</w:t>
+        <w:t>3</w:t>
       </w:r>
       <w:r>
         <w:rPr>
@@ -767,7 +878,7 @@
     </w:p>
     <w:p>
       <w:pPr>
-        <w:pStyle w:val="Verzeichnis1"/>
+        <w:pStyle w:val="Verzeichnis2"/>
         <w:rPr>
           <w:rFonts w:asciiTheme="minorHAnsi" w:eastAsiaTheme="minorEastAsia" w:hAnsiTheme="minorHAnsi" w:cstheme="minorBidi"/>
           <w:noProof/>
@@ -778,7 +889,7 @@
         <w:rPr>
           <w:noProof/>
         </w:rPr>
-        <w:t>2</w:t>
+        <w:t>1.1</w:t>
       </w:r>
       <w:r>
         <w:rPr>
@@ -792,7 +903,7 @@
         <w:rPr>
           <w:noProof/>
         </w:rPr>
-        <w:t>Ziele der Initialisierung</w:t>
+        <w:t>Anlass für die Projektinitialisierung</w:t>
       </w:r>
       <w:r>
         <w:rPr>
@@ -810,7 +921,7 @@
         <w:rPr>
           <w:noProof/>
         </w:rPr>
-        <w:instrText xml:space="preserve"> PAGEREF _Toc376849121 \h </w:instrText>
+        <w:instrText xml:space="preserve"> PAGEREF _Toc379886147 \h </w:instrText>
       </w:r>
       <w:r>
         <w:rPr>
@@ -827,7 +938,7 @@
         <w:rPr>
           <w:noProof/>
         </w:rPr>
-        <w:t>2</w:t>
+        <w:t>3</w:t>
       </w:r>
       <w:r>
         <w:rPr>
@@ -838,7 +949,7 @@
     </w:p>
     <w:p>
       <w:pPr>
-        <w:pStyle w:val="Verzeichnis1"/>
+        <w:pStyle w:val="Verzeichnis2"/>
         <w:rPr>
           <w:rFonts w:asciiTheme="minorHAnsi" w:eastAsiaTheme="minorEastAsia" w:hAnsiTheme="minorHAnsi" w:cstheme="minorBidi"/>
           <w:noProof/>
@@ -849,56 +960,56 @@
         <w:rPr>
           <w:noProof/>
         </w:rPr>
+        <w:t>1.2</w:t>
+      </w:r>
+      <w:r>
+        <w:rPr>
+          <w:rFonts w:asciiTheme="minorHAnsi" w:eastAsiaTheme="minorEastAsia" w:hAnsiTheme="minorHAnsi" w:cstheme="minorBidi"/>
+          <w:noProof/>
+          <w:lang w:eastAsia="de-CH"/>
+        </w:rPr>
+        <w:tab/>
+      </w:r>
+      <w:r>
+        <w:rPr>
+          <w:noProof/>
+        </w:rPr>
+        <w:t>Ziel des Projektes</w:t>
+      </w:r>
+      <w:r>
+        <w:rPr>
+          <w:noProof/>
+        </w:rPr>
+        <w:tab/>
+      </w:r>
+      <w:r>
+        <w:rPr>
+          <w:noProof/>
+        </w:rPr>
+        <w:fldChar w:fldCharType="begin"/>
+      </w:r>
+      <w:r>
+        <w:rPr>
+          <w:noProof/>
+        </w:rPr>
+        <w:instrText xml:space="preserve"> PAGEREF _Toc379886148 \h </w:instrText>
+      </w:r>
+      <w:r>
+        <w:rPr>
+          <w:noProof/>
+        </w:rPr>
+      </w:r>
+      <w:r>
+        <w:rPr>
+          <w:noProof/>
+        </w:rPr>
+        <w:fldChar w:fldCharType="separate"/>
+      </w:r>
+      <w:r>
+        <w:rPr>
+          <w:noProof/>
+        </w:rPr>
         <w:t>3</w:t>
-      </w:r>
-      <w:r>
-        <w:rPr>
-          <w:rFonts w:asciiTheme="minorHAnsi" w:eastAsiaTheme="minorEastAsia" w:hAnsiTheme="minorHAnsi" w:cstheme="minorBidi"/>
-          <w:noProof/>
-          <w:lang w:eastAsia="de-CH"/>
-        </w:rPr>
-        <w:tab/>
-      </w:r>
-      <w:r>
-        <w:rPr>
-          <w:noProof/>
-        </w:rPr>
-        <w:t>Rahmenbedingungen</w:t>
-      </w:r>
-      <w:r>
-        <w:rPr>
-          <w:noProof/>
-        </w:rPr>
-        <w:tab/>
-      </w:r>
-      <w:r>
-        <w:rPr>
-          <w:noProof/>
-        </w:rPr>
-        <w:fldChar w:fldCharType="begin"/>
-      </w:r>
-      <w:r>
-        <w:rPr>
-          <w:noProof/>
-        </w:rPr>
-        <w:instrText xml:space="preserve"> PAGEREF _Toc376849122 \h </w:instrText>
-      </w:r>
-      <w:r>
-        <w:rPr>
-          <w:noProof/>
-        </w:rPr>
-      </w:r>
-      <w:r>
-        <w:rPr>
-          <w:noProof/>
-        </w:rPr>
-        <w:fldChar w:fldCharType="separate"/>
-      </w:r>
-      <w:r>
-        <w:rPr>
-          <w:noProof/>
-        </w:rPr>
-        <w:t>2</w:t>
       </w:r>
       <w:r>
         <w:rPr>
@@ -920,7 +1031,7 @@
         <w:rPr>
           <w:noProof/>
         </w:rPr>
-        <w:t>4</w:t>
+        <w:t>2</w:t>
       </w:r>
       <w:r>
         <w:rPr>
@@ -934,7 +1045,7 @@
         <w:rPr>
           <w:noProof/>
         </w:rPr>
-        <w:t>Ergebnisse und Termine der Initialisierung</w:t>
+        <w:t>Ziele der Phase Initialisierung</w:t>
       </w:r>
       <w:r>
         <w:rPr>
@@ -952,7 +1063,7 @@
         <w:rPr>
           <w:noProof/>
         </w:rPr>
-        <w:instrText xml:space="preserve"> PAGEREF _Toc376849123 \h </w:instrText>
+        <w:instrText xml:space="preserve"> PAGEREF _Toc379886149 \h </w:instrText>
       </w:r>
       <w:r>
         <w:rPr>
@@ -969,7 +1080,7 @@
         <w:rPr>
           <w:noProof/>
         </w:rPr>
-        <w:t>2</w:t>
+        <w:t>3</w:t>
       </w:r>
       <w:r>
         <w:rPr>
@@ -991,7 +1102,7 @@
         <w:rPr>
           <w:noProof/>
         </w:rPr>
-        <w:t>5</w:t>
+        <w:t>3</w:t>
       </w:r>
       <w:r>
         <w:rPr>
@@ -1005,7 +1116,7 @@
         <w:rPr>
           <w:noProof/>
         </w:rPr>
-        <w:t>Aufwand</w:t>
+        <w:t>Rahmenbedingungen Phase Initialisierung</w:t>
       </w:r>
       <w:r>
         <w:rPr>
@@ -1023,7 +1134,7 @@
         <w:rPr>
           <w:noProof/>
         </w:rPr>
-        <w:instrText xml:space="preserve"> PAGEREF _Toc376849124 \h </w:instrText>
+        <w:instrText xml:space="preserve"> PAGEREF _Toc379886150 \h </w:instrText>
       </w:r>
       <w:r>
         <w:rPr>
@@ -1062,7 +1173,7 @@
         <w:rPr>
           <w:noProof/>
         </w:rPr>
-        <w:t>6</w:t>
+        <w:t>4</w:t>
       </w:r>
       <w:r>
         <w:rPr>
@@ -1076,7 +1187,7 @@
         <w:rPr>
           <w:noProof/>
         </w:rPr>
-        <w:t>Kosten</w:t>
+        <w:t>Ergebnisse und Termine der Initialisierung</w:t>
       </w:r>
       <w:r>
         <w:rPr>
@@ -1094,7 +1205,7 @@
         <w:rPr>
           <w:noProof/>
         </w:rPr>
-        <w:instrText xml:space="preserve"> PAGEREF _Toc376849125 \h </w:instrText>
+        <w:instrText xml:space="preserve"> PAGEREF _Toc379886151 \h </w:instrText>
       </w:r>
       <w:r>
         <w:rPr>
@@ -1111,7 +1222,7 @@
         <w:rPr>
           <w:noProof/>
         </w:rPr>
-        <w:t>3</w:t>
+        <w:t>4</w:t>
       </w:r>
       <w:r>
         <w:rPr>
@@ -1133,7 +1244,7 @@
         <w:rPr>
           <w:noProof/>
         </w:rPr>
-        <w:t>7</w:t>
+        <w:t>5</w:t>
       </w:r>
       <w:r>
         <w:rPr>
@@ -1147,7 +1258,7 @@
         <w:rPr>
           <w:noProof/>
         </w:rPr>
-        <w:t>Ressourcen</w:t>
+        <w:t>Mittelbedarf</w:t>
       </w:r>
       <w:r>
         <w:rPr>
@@ -1165,7 +1276,7 @@
         <w:rPr>
           <w:noProof/>
         </w:rPr>
-        <w:instrText xml:space="preserve"> PAGEREF _Toc376849126 \h </w:instrText>
+        <w:instrText xml:space="preserve"> PAGEREF _Toc379886152 \h </w:instrText>
       </w:r>
       <w:r>
         <w:rPr>
@@ -1182,7 +1293,7 @@
         <w:rPr>
           <w:noProof/>
         </w:rPr>
-        <w:t>3</w:t>
+        <w:t>4</w:t>
       </w:r>
       <w:r>
         <w:rPr>
@@ -1193,7 +1304,7 @@
     </w:p>
     <w:p>
       <w:pPr>
-        <w:pStyle w:val="Verzeichnis1"/>
+        <w:pStyle w:val="Verzeichnis2"/>
         <w:rPr>
           <w:rFonts w:asciiTheme="minorHAnsi" w:eastAsiaTheme="minorEastAsia" w:hAnsiTheme="minorHAnsi" w:cstheme="minorBidi"/>
           <w:noProof/>
@@ -1203,8 +1314,9 @@
       <w:r>
         <w:rPr>
           <w:noProof/>
-        </w:rPr>
-        <w:t>8</w:t>
+          <w:lang w:eastAsia="de-CH"/>
+        </w:rPr>
+        <w:t>5.1</w:t>
       </w:r>
       <w:r>
         <w:rPr>
@@ -1217,8 +1329,9 @@
       <w:r>
         <w:rPr>
           <w:noProof/>
-        </w:rPr>
-        <w:t>Kommunikation</w:t>
+          <w:lang w:eastAsia="de-CH"/>
+        </w:rPr>
+        <w:t>Sachmittel</w:t>
       </w:r>
       <w:r>
         <w:rPr>
@@ -1236,7 +1349,7 @@
         <w:rPr>
           <w:noProof/>
         </w:rPr>
-        <w:instrText xml:space="preserve"> PAGEREF _Toc376849127 \h </w:instrText>
+        <w:instrText xml:space="preserve"> PAGEREF _Toc379886153 \h </w:instrText>
       </w:r>
       <w:r>
         <w:rPr>
@@ -1253,7 +1366,7 @@
         <w:rPr>
           <w:noProof/>
         </w:rPr>
-        <w:t>3</w:t>
+        <w:t>4</w:t>
       </w:r>
       <w:r>
         <w:rPr>
@@ -1264,7 +1377,7 @@
     </w:p>
     <w:p>
       <w:pPr>
-        <w:pStyle w:val="Verzeichnis1"/>
+        <w:pStyle w:val="Verzeichnis2"/>
         <w:rPr>
           <w:rFonts w:asciiTheme="minorHAnsi" w:eastAsiaTheme="minorEastAsia" w:hAnsiTheme="minorHAnsi" w:cstheme="minorBidi"/>
           <w:noProof/>
@@ -1274,8 +1387,9 @@
       <w:r>
         <w:rPr>
           <w:noProof/>
-        </w:rPr>
-        <w:t>9</w:t>
+          <w:lang w:eastAsia="de-CH"/>
+        </w:rPr>
+        <w:t>5.2</w:t>
       </w:r>
       <w:r>
         <w:rPr>
@@ -1288,8 +1402,9 @@
       <w:r>
         <w:rPr>
           <w:noProof/>
-        </w:rPr>
-        <w:t>Risiken</w:t>
+          <w:lang w:eastAsia="de-CH"/>
+        </w:rPr>
+        <w:t>Personal</w:t>
       </w:r>
       <w:r>
         <w:rPr>
@@ -1307,7 +1422,7 @@
         <w:rPr>
           <w:noProof/>
         </w:rPr>
-        <w:instrText xml:space="preserve"> PAGEREF _Toc376849128 \h </w:instrText>
+        <w:instrText xml:space="preserve"> PAGEREF _Toc379886154 \h </w:instrText>
       </w:r>
       <w:r>
         <w:rPr>
@@ -1335,6 +1450,505 @@
     </w:p>
     <w:p>
       <w:pPr>
+        <w:pStyle w:val="Verzeichnis1"/>
+        <w:rPr>
+          <w:rFonts w:asciiTheme="minorHAnsi" w:eastAsiaTheme="minorEastAsia" w:hAnsiTheme="minorHAnsi" w:cstheme="minorBidi"/>
+          <w:noProof/>
+          <w:lang w:eastAsia="de-CH"/>
+        </w:rPr>
+      </w:pPr>
+      <w:r>
+        <w:rPr>
+          <w:noProof/>
+        </w:rPr>
+        <w:t>6</w:t>
+      </w:r>
+      <w:r>
+        <w:rPr>
+          <w:rFonts w:asciiTheme="minorHAnsi" w:eastAsiaTheme="minorEastAsia" w:hAnsiTheme="minorHAnsi" w:cstheme="minorBidi"/>
+          <w:noProof/>
+          <w:lang w:eastAsia="de-CH"/>
+        </w:rPr>
+        <w:tab/>
+      </w:r>
+      <w:r>
+        <w:rPr>
+          <w:noProof/>
+        </w:rPr>
+        <w:t>Kosten</w:t>
+      </w:r>
+      <w:r>
+        <w:rPr>
+          <w:noProof/>
+        </w:rPr>
+        <w:tab/>
+      </w:r>
+      <w:r>
+        <w:rPr>
+          <w:noProof/>
+        </w:rPr>
+        <w:fldChar w:fldCharType="begin"/>
+      </w:r>
+      <w:r>
+        <w:rPr>
+          <w:noProof/>
+        </w:rPr>
+        <w:instrText xml:space="preserve"> PAGEREF _Toc379886155 \h </w:instrText>
+      </w:r>
+      <w:r>
+        <w:rPr>
+          <w:noProof/>
+        </w:rPr>
+      </w:r>
+      <w:r>
+        <w:rPr>
+          <w:noProof/>
+        </w:rPr>
+        <w:fldChar w:fldCharType="separate"/>
+      </w:r>
+      <w:r>
+        <w:rPr>
+          <w:noProof/>
+        </w:rPr>
+        <w:t>5</w:t>
+      </w:r>
+      <w:r>
+        <w:rPr>
+          <w:noProof/>
+        </w:rPr>
+        <w:fldChar w:fldCharType="end"/>
+      </w:r>
+    </w:p>
+    <w:p>
+      <w:pPr>
+        <w:pStyle w:val="Verzeichnis1"/>
+        <w:rPr>
+          <w:rFonts w:asciiTheme="minorHAnsi" w:eastAsiaTheme="minorEastAsia" w:hAnsiTheme="minorHAnsi" w:cstheme="minorBidi"/>
+          <w:noProof/>
+          <w:lang w:eastAsia="de-CH"/>
+        </w:rPr>
+      </w:pPr>
+      <w:r>
+        <w:rPr>
+          <w:noProof/>
+        </w:rPr>
+        <w:t>7</w:t>
+      </w:r>
+      <w:r>
+        <w:rPr>
+          <w:rFonts w:asciiTheme="minorHAnsi" w:eastAsiaTheme="minorEastAsia" w:hAnsiTheme="minorHAnsi" w:cstheme="minorBidi"/>
+          <w:noProof/>
+          <w:lang w:eastAsia="de-CH"/>
+        </w:rPr>
+        <w:tab/>
+      </w:r>
+      <w:r>
+        <w:rPr>
+          <w:noProof/>
+        </w:rPr>
+        <w:t>Organisation</w:t>
+      </w:r>
+      <w:r>
+        <w:rPr>
+          <w:noProof/>
+        </w:rPr>
+        <w:tab/>
+      </w:r>
+      <w:r>
+        <w:rPr>
+          <w:noProof/>
+        </w:rPr>
+        <w:fldChar w:fldCharType="begin"/>
+      </w:r>
+      <w:r>
+        <w:rPr>
+          <w:noProof/>
+        </w:rPr>
+        <w:instrText xml:space="preserve"> PAGEREF _Toc379886156 \h </w:instrText>
+      </w:r>
+      <w:r>
+        <w:rPr>
+          <w:noProof/>
+        </w:rPr>
+      </w:r>
+      <w:r>
+        <w:rPr>
+          <w:noProof/>
+        </w:rPr>
+        <w:fldChar w:fldCharType="separate"/>
+      </w:r>
+      <w:r>
+        <w:rPr>
+          <w:noProof/>
+        </w:rPr>
+        <w:t>5</w:t>
+      </w:r>
+      <w:r>
+        <w:rPr>
+          <w:noProof/>
+        </w:rPr>
+        <w:fldChar w:fldCharType="end"/>
+      </w:r>
+    </w:p>
+    <w:p>
+      <w:pPr>
+        <w:pStyle w:val="Verzeichnis1"/>
+        <w:rPr>
+          <w:rFonts w:asciiTheme="minorHAnsi" w:eastAsiaTheme="minorEastAsia" w:hAnsiTheme="minorHAnsi" w:cstheme="minorBidi"/>
+          <w:noProof/>
+          <w:lang w:eastAsia="de-CH"/>
+        </w:rPr>
+      </w:pPr>
+      <w:r>
+        <w:rPr>
+          <w:noProof/>
+        </w:rPr>
+        <w:t>8</w:t>
+      </w:r>
+      <w:r>
+        <w:rPr>
+          <w:rFonts w:asciiTheme="minorHAnsi" w:eastAsiaTheme="minorEastAsia" w:hAnsiTheme="minorHAnsi" w:cstheme="minorBidi"/>
+          <w:noProof/>
+          <w:lang w:eastAsia="de-CH"/>
+        </w:rPr>
+        <w:tab/>
+      </w:r>
+      <w:r>
+        <w:rPr>
+          <w:noProof/>
+        </w:rPr>
+        <w:t>Kommunikation</w:t>
+      </w:r>
+      <w:r>
+        <w:rPr>
+          <w:noProof/>
+        </w:rPr>
+        <w:tab/>
+      </w:r>
+      <w:r>
+        <w:rPr>
+          <w:noProof/>
+        </w:rPr>
+        <w:fldChar w:fldCharType="begin"/>
+      </w:r>
+      <w:r>
+        <w:rPr>
+          <w:noProof/>
+        </w:rPr>
+        <w:instrText xml:space="preserve"> PAGEREF _Toc379886157 \h </w:instrText>
+      </w:r>
+      <w:r>
+        <w:rPr>
+          <w:noProof/>
+        </w:rPr>
+      </w:r>
+      <w:r>
+        <w:rPr>
+          <w:noProof/>
+        </w:rPr>
+        <w:fldChar w:fldCharType="separate"/>
+      </w:r>
+      <w:r>
+        <w:rPr>
+          <w:noProof/>
+        </w:rPr>
+        <w:t>6</w:t>
+      </w:r>
+      <w:r>
+        <w:rPr>
+          <w:noProof/>
+        </w:rPr>
+        <w:fldChar w:fldCharType="end"/>
+      </w:r>
+    </w:p>
+    <w:p>
+      <w:pPr>
+        <w:pStyle w:val="Verzeichnis1"/>
+        <w:rPr>
+          <w:rFonts w:asciiTheme="minorHAnsi" w:eastAsiaTheme="minorEastAsia" w:hAnsiTheme="minorHAnsi" w:cstheme="minorBidi"/>
+          <w:noProof/>
+          <w:lang w:eastAsia="de-CH"/>
+        </w:rPr>
+      </w:pPr>
+      <w:r>
+        <w:rPr>
+          <w:noProof/>
+        </w:rPr>
+        <w:t>9</w:t>
+      </w:r>
+      <w:r>
+        <w:rPr>
+          <w:rFonts w:asciiTheme="minorHAnsi" w:eastAsiaTheme="minorEastAsia" w:hAnsiTheme="minorHAnsi" w:cstheme="minorBidi"/>
+          <w:noProof/>
+          <w:lang w:eastAsia="de-CH"/>
+        </w:rPr>
+        <w:tab/>
+      </w:r>
+      <w:r>
+        <w:rPr>
+          <w:noProof/>
+        </w:rPr>
+        <w:t>Risiken der Phase Initialisierung</w:t>
+      </w:r>
+      <w:r>
+        <w:rPr>
+          <w:noProof/>
+        </w:rPr>
+        <w:tab/>
+      </w:r>
+      <w:r>
+        <w:rPr>
+          <w:noProof/>
+        </w:rPr>
+        <w:fldChar w:fldCharType="begin"/>
+      </w:r>
+      <w:r>
+        <w:rPr>
+          <w:noProof/>
+        </w:rPr>
+        <w:instrText xml:space="preserve"> PAGEREF _Toc379886158 \h </w:instrText>
+      </w:r>
+      <w:r>
+        <w:rPr>
+          <w:noProof/>
+        </w:rPr>
+      </w:r>
+      <w:r>
+        <w:rPr>
+          <w:noProof/>
+        </w:rPr>
+        <w:fldChar w:fldCharType="separate"/>
+      </w:r>
+      <w:r>
+        <w:rPr>
+          <w:noProof/>
+        </w:rPr>
+        <w:t>6</w:t>
+      </w:r>
+      <w:r>
+        <w:rPr>
+          <w:noProof/>
+        </w:rPr>
+        <w:fldChar w:fldCharType="end"/>
+      </w:r>
+    </w:p>
+    <w:p>
+      <w:pPr>
+        <w:pStyle w:val="Verzeichnis1"/>
+        <w:rPr>
+          <w:rFonts w:asciiTheme="minorHAnsi" w:eastAsiaTheme="minorEastAsia" w:hAnsiTheme="minorHAnsi" w:cstheme="minorBidi"/>
+          <w:noProof/>
+          <w:lang w:eastAsia="de-CH"/>
+        </w:rPr>
+      </w:pPr>
+      <w:r>
+        <w:rPr>
+          <w:noProof/>
+        </w:rPr>
+        <w:t>10</w:t>
+      </w:r>
+      <w:r>
+        <w:rPr>
+          <w:rFonts w:asciiTheme="minorHAnsi" w:eastAsiaTheme="minorEastAsia" w:hAnsiTheme="minorHAnsi" w:cstheme="minorBidi"/>
+          <w:noProof/>
+          <w:lang w:eastAsia="de-CH"/>
+        </w:rPr>
+        <w:tab/>
+      </w:r>
+      <w:r>
+        <w:rPr>
+          <w:noProof/>
+        </w:rPr>
+        <w:t>Anhang – User Storys</w:t>
+      </w:r>
+      <w:r>
+        <w:rPr>
+          <w:noProof/>
+        </w:rPr>
+        <w:tab/>
+      </w:r>
+      <w:r>
+        <w:rPr>
+          <w:noProof/>
+        </w:rPr>
+        <w:fldChar w:fldCharType="begin"/>
+      </w:r>
+      <w:r>
+        <w:rPr>
+          <w:noProof/>
+        </w:rPr>
+        <w:instrText xml:space="preserve"> PAGEREF _Toc379886159 \h </w:instrText>
+      </w:r>
+      <w:r>
+        <w:rPr>
+          <w:noProof/>
+        </w:rPr>
+      </w:r>
+      <w:r>
+        <w:rPr>
+          <w:noProof/>
+        </w:rPr>
+        <w:fldChar w:fldCharType="separate"/>
+      </w:r>
+      <w:r>
+        <w:rPr>
+          <w:noProof/>
+        </w:rPr>
+        <w:t>6</w:t>
+      </w:r>
+      <w:r>
+        <w:rPr>
+          <w:noProof/>
+        </w:rPr>
+        <w:fldChar w:fldCharType="end"/>
+      </w:r>
+    </w:p>
+    <w:p>
+      <w:pPr>
+        <w:pStyle w:val="Verzeichnis1"/>
+        <w:rPr>
+          <w:rFonts w:asciiTheme="minorHAnsi" w:eastAsiaTheme="minorEastAsia" w:hAnsiTheme="minorHAnsi" w:cstheme="minorBidi"/>
+          <w:noProof/>
+          <w:lang w:eastAsia="de-CH"/>
+        </w:rPr>
+      </w:pPr>
+      <w:r>
+        <w:rPr>
+          <w:noProof/>
+        </w:rPr>
+        <w:t>11</w:t>
+      </w:r>
+      <w:r>
+        <w:rPr>
+          <w:rFonts w:asciiTheme="minorHAnsi" w:eastAsiaTheme="minorEastAsia" w:hAnsiTheme="minorHAnsi" w:cstheme="minorBidi"/>
+          <w:noProof/>
+          <w:lang w:eastAsia="de-CH"/>
+        </w:rPr>
+        <w:tab/>
+      </w:r>
+      <w:r>
+        <w:rPr>
+          <w:noProof/>
+        </w:rPr>
+        <w:t>Anhang – Projekt Office</w:t>
+      </w:r>
+      <w:r>
+        <w:rPr>
+          <w:noProof/>
+        </w:rPr>
+        <w:tab/>
+      </w:r>
+      <w:r>
+        <w:rPr>
+          <w:noProof/>
+        </w:rPr>
+        <w:fldChar w:fldCharType="begin"/>
+      </w:r>
+      <w:r>
+        <w:rPr>
+          <w:noProof/>
+        </w:rPr>
+        <w:instrText xml:space="preserve"> PAGEREF _Toc379886160 \h </w:instrText>
+      </w:r>
+      <w:r>
+        <w:rPr>
+          <w:noProof/>
+        </w:rPr>
+      </w:r>
+      <w:r>
+        <w:rPr>
+          <w:noProof/>
+        </w:rPr>
+        <w:fldChar w:fldCharType="separate"/>
+      </w:r>
+      <w:r>
+        <w:rPr>
+          <w:noProof/>
+        </w:rPr>
+        <w:t>7</w:t>
+      </w:r>
+      <w:r>
+        <w:rPr>
+          <w:noProof/>
+        </w:rPr>
+        <w:fldChar w:fldCharType="end"/>
+      </w:r>
+    </w:p>
+    <w:p>
+      <w:pPr>
+        <w:pStyle w:val="Verzeichnis1"/>
+        <w:rPr>
+          <w:rFonts w:asciiTheme="minorHAnsi" w:eastAsiaTheme="minorEastAsia" w:hAnsiTheme="minorHAnsi" w:cstheme="minorBidi"/>
+          <w:noProof/>
+          <w:lang w:eastAsia="de-CH"/>
+        </w:rPr>
+      </w:pPr>
+      <w:r>
+        <w:rPr>
+          <w:noProof/>
+          <w:lang w:val="en-GB"/>
+        </w:rPr>
+        <w:t>12</w:t>
+      </w:r>
+      <w:r>
+        <w:rPr>
+          <w:rFonts w:asciiTheme="minorHAnsi" w:eastAsiaTheme="minorEastAsia" w:hAnsiTheme="minorHAnsi" w:cstheme="minorBidi"/>
+          <w:noProof/>
+          <w:lang w:eastAsia="de-CH"/>
+        </w:rPr>
+        <w:tab/>
+      </w:r>
+      <w:r>
+        <w:rPr>
+          <w:noProof/>
+          <w:lang w:val="en-GB"/>
+        </w:rPr>
+        <w:t>Anhang – DoD</w:t>
+      </w:r>
+      <w:r>
+        <w:rPr>
+          <w:noProof/>
+        </w:rPr>
+        <w:tab/>
+      </w:r>
+      <w:r>
+        <w:rPr>
+          <w:noProof/>
+        </w:rPr>
+        <w:fldChar w:fldCharType="begin"/>
+      </w:r>
+      <w:r>
+        <w:rPr>
+          <w:noProof/>
+        </w:rPr>
+        <w:instrText xml:space="preserve"> PAGEREF _Toc379886161 \h </w:instrText>
+      </w:r>
+      <w:r>
+        <w:rPr>
+          <w:noProof/>
+        </w:rPr>
+      </w:r>
+      <w:r>
+        <w:rPr>
+          <w:noProof/>
+        </w:rPr>
+        <w:fldChar w:fldCharType="separate"/>
+      </w:r>
+      <w:r>
+        <w:rPr>
+          <w:noProof/>
+        </w:rPr>
+        <w:t>7</w:t>
+      </w:r>
+      <w:r>
+        <w:rPr>
+          <w:noProof/>
+        </w:rPr>
+        <w:fldChar w:fldCharType="end"/>
+      </w:r>
+    </w:p>
+    <w:p>
+      <w:pPr>
         <w:pStyle w:val="TextCDB"/>
         <w:rPr>
           <w:lang w:val="de-CH"/>
@@ -1344,6 +1958,7 @@
         <w:rPr>
           <w:lang w:val="de-CH"/>
         </w:rPr>
+        <w:lastRenderedPageBreak/>
         <w:fldChar w:fldCharType="end"/>
       </w:r>
     </w:p>
@@ -1358,12 +1973,12 @@
       <w:r>
         <w:br w:type="page"/>
       </w:r>
-      <w:bookmarkStart w:id="0" w:name="_Toc376849120"/>
+      <w:bookmarkStart w:id="1" w:name="_Toc379886146"/>
       <w:r>
         <w:lastRenderedPageBreak/>
         <w:t>Ausgangslage</w:t>
       </w:r>
-      <w:bookmarkEnd w:id="0"/>
+      <w:bookmarkEnd w:id="1"/>
     </w:p>
     <w:p>
       <w:pPr>
@@ -1373,9 +1988,11 @@
           <w:numId w:val="11"/>
         </w:numPr>
       </w:pPr>
+      <w:bookmarkStart w:id="2" w:name="_Toc379886147"/>
       <w:r>
         <w:t>Anlass für die Projektinitialisierung</w:t>
       </w:r>
+      <w:bookmarkEnd w:id="2"/>
     </w:p>
     <w:p>
       <w:pPr>
@@ -1426,9 +2043,11 @@
           <w:numId w:val="11"/>
         </w:numPr>
       </w:pPr>
+      <w:bookmarkStart w:id="3" w:name="_Toc379886148"/>
       <w:r>
         <w:t>Ziel des Projektes</w:t>
       </w:r>
+      <w:bookmarkEnd w:id="3"/>
     </w:p>
     <w:p>
       <w:pPr>
@@ -1638,9 +2257,11 @@
           <w:numId w:val="11"/>
         </w:numPr>
       </w:pPr>
+      <w:bookmarkStart w:id="4" w:name="_Toc379886149"/>
       <w:r>
         <w:t>Ziele der Phase Initialisierung</w:t>
       </w:r>
+      <w:bookmarkEnd w:id="4"/>
     </w:p>
     <w:p>
       <w:pPr>
@@ -1719,9 +2340,11 @@
           <w:lang w:eastAsia="de-DE"/>
         </w:rPr>
       </w:pPr>
+      <w:bookmarkStart w:id="5" w:name="_Toc379886150"/>
       <w:r>
         <w:t>Rahmenbedingungen Phase Initialisierung</w:t>
       </w:r>
+      <w:bookmarkEnd w:id="5"/>
     </w:p>
     <w:p>
       <w:pPr>
@@ -1813,7 +2436,7 @@
           <w:numId w:val="11"/>
         </w:numPr>
       </w:pPr>
-      <w:bookmarkStart w:id="1" w:name="_Toc376849123"/>
+      <w:bookmarkStart w:id="6" w:name="_Toc379886151"/>
       <w:r>
         <w:lastRenderedPageBreak/>
         <w:t>Ergebnisse und Termine</w:t>
@@ -1821,7 +2444,7 @@
       <w:r>
         <w:t xml:space="preserve"> der Initialisierung</w:t>
       </w:r>
-      <w:bookmarkEnd w:id="1"/>
+      <w:bookmarkEnd w:id="6"/>
     </w:p>
     <w:p>
       <w:r>
@@ -2394,8 +3017,13 @@
       <w:pPr>
         <w:pStyle w:val="berschrift1"/>
       </w:pPr>
-      <w:r>
-        <w:t xml:space="preserve">Mittelbedarf </w:t>
+      <w:bookmarkStart w:id="7" w:name="_Toc379886152"/>
+      <w:r>
+        <w:t>Mittelbedarf</w:t>
+      </w:r>
+      <w:bookmarkEnd w:id="7"/>
+      <w:r>
+        <w:t xml:space="preserve"> </w:t>
       </w:r>
     </w:p>
     <w:p>
@@ -2405,12 +3033,14 @@
           <w:lang w:eastAsia="de-CH"/>
         </w:rPr>
       </w:pPr>
+      <w:bookmarkStart w:id="8" w:name="_Toc379886153"/>
       <w:r>
         <w:rPr>
           <w:lang w:eastAsia="de-CH"/>
         </w:rPr>
         <w:t>Sachmittel</w:t>
       </w:r>
+      <w:bookmarkEnd w:id="8"/>
     </w:p>
     <w:p>
       <w:pPr>
@@ -2504,12 +3134,14 @@
           <w:lang w:eastAsia="de-CH"/>
         </w:rPr>
       </w:pPr>
+      <w:bookmarkStart w:id="9" w:name="_Toc379886154"/>
       <w:r>
         <w:rPr>
           <w:lang w:eastAsia="de-CH"/>
         </w:rPr>
         <w:t>Personal</w:t>
       </w:r>
+      <w:bookmarkEnd w:id="9"/>
     </w:p>
     <w:p>
       <w:pPr>
@@ -2976,11 +3608,11 @@
       <w:pPr>
         <w:pStyle w:val="berschrift1"/>
       </w:pPr>
-      <w:bookmarkStart w:id="2" w:name="_Toc376849125"/>
+      <w:bookmarkStart w:id="10" w:name="_Toc379886155"/>
       <w:r>
         <w:t>Kosten</w:t>
       </w:r>
-      <w:bookmarkEnd w:id="2"/>
+      <w:bookmarkEnd w:id="10"/>
     </w:p>
     <w:p>
       <w:pPr>
@@ -3066,9 +3698,11 @@
       <w:pPr>
         <w:pStyle w:val="berschrift1"/>
       </w:pPr>
+      <w:bookmarkStart w:id="11" w:name="_Toc379886156"/>
       <w:r>
         <w:t>Organisation</w:t>
       </w:r>
+      <w:bookmarkEnd w:id="11"/>
     </w:p>
     <w:p>
       <w:pPr>
@@ -4401,12 +5035,12 @@
       <w:pPr>
         <w:pStyle w:val="berschrift1"/>
       </w:pPr>
-      <w:bookmarkStart w:id="3" w:name="_Toc376849127"/>
+      <w:bookmarkStart w:id="12" w:name="_Toc379886157"/>
       <w:r>
         <w:lastRenderedPageBreak/>
         <w:t>Kommunikation</w:t>
       </w:r>
-      <w:bookmarkEnd w:id="3"/>
+      <w:bookmarkEnd w:id="12"/>
     </w:p>
     <w:p>
       <w:pPr>
@@ -5026,14 +5660,14 @@
       <w:pPr>
         <w:pStyle w:val="berschrift1"/>
       </w:pPr>
-      <w:bookmarkStart w:id="4" w:name="_Toc376849128"/>
+      <w:bookmarkStart w:id="13" w:name="_Toc379886158"/>
       <w:r>
         <w:t>Risiken</w:t>
       </w:r>
-      <w:bookmarkEnd w:id="4"/>
       <w:r>
         <w:t xml:space="preserve"> der Phase Initialisierung</w:t>
       </w:r>
+      <w:bookmarkEnd w:id="13"/>
     </w:p>
     <w:p>
       <w:pPr>
@@ -5067,12 +5701,14 @@
       <w:pPr>
         <w:pStyle w:val="berschrift1"/>
       </w:pPr>
+      <w:bookmarkStart w:id="14" w:name="_Toc379886159"/>
       <w:r>
         <w:t xml:space="preserve">Anhang </w:t>
       </w:r>
       <w:r>
         <w:t>– User Storys</w:t>
       </w:r>
+      <w:bookmarkEnd w:id="14"/>
     </w:p>
     <w:p>
       <w:pPr>
@@ -5561,9 +6197,11 @@
       <w:pPr>
         <w:pStyle w:val="berschrift1"/>
       </w:pPr>
+      <w:bookmarkStart w:id="15" w:name="_Toc379886160"/>
       <w:r>
         <w:t>Anhang – Projekt Office</w:t>
       </w:r>
+      <w:bookmarkEnd w:id="15"/>
     </w:p>
     <w:p>
       <w:r>
@@ -5717,6 +6355,7 @@
           <w:lang w:val="en-GB"/>
         </w:rPr>
       </w:pPr>
+      <w:bookmarkStart w:id="16" w:name="_Toc379886161"/>
       <w:proofErr w:type="spellStart"/>
       <w:r>
         <w:rPr>
@@ -5751,6 +6390,7 @@
         </w:rPr>
         <w:t>DoD</w:t>
       </w:r>
+      <w:bookmarkEnd w:id="16"/>
       <w:proofErr w:type="spellEnd"/>
       <w:proofErr w:type="gramEnd"/>
     </w:p>
@@ -5883,8 +6523,6 @@
         </w:rPr>
         <w:t>Alle neuen und veränderten Dateien commited.</w:t>
       </w:r>
-      <w:bookmarkStart w:id="5" w:name="_GoBack"/>
-      <w:bookmarkEnd w:id="5"/>
     </w:p>
     <w:sectPr>
       <w:headerReference w:type="default" r:id="rId10"/>
@@ -6040,7 +6678,7 @@
               <w:sz w:val="20"/>
               <w:szCs w:val="20"/>
             </w:rPr>
-            <w:t>04.02.2014</w:t>
+            <w:t>11.02.2014</w:t>
           </w:r>
           <w:r>
             <w:rPr>
@@ -6102,7 +6740,7 @@
               <w:sz w:val="20"/>
               <w:szCs w:val="20"/>
             </w:rPr>
-            <w:t>6</w:t>
+            <w:t>1</w:t>
           </w:r>
           <w:r>
             <w:rPr>
@@ -6118,15 +6756,29 @@
             </w:rPr>
             <w:t xml:space="preserve"> von </w:t>
           </w:r>
-          <w:fldSimple w:instr=" NUMPAGES   \* MERGEFORMAT ">
-            <w:r>
-              <w:rPr>
-                <w:sz w:val="20"/>
-                <w:szCs w:val="20"/>
-              </w:rPr>
-              <w:t>6</w:t>
-            </w:r>
-          </w:fldSimple>
+          <w:r>
+            <w:fldChar w:fldCharType="begin"/>
+          </w:r>
+          <w:r>
+            <w:instrText xml:space="preserve"> NUMPAGES   \* MERGEFORMAT </w:instrText>
+          </w:r>
+          <w:r>
+            <w:fldChar w:fldCharType="separate"/>
+          </w:r>
+          <w:r>
+            <w:rPr>
+              <w:sz w:val="20"/>
+              <w:szCs w:val="20"/>
+            </w:rPr>
+            <w:t>7</w:t>
+          </w:r>
+          <w:r>
+            <w:rPr>
+              <w:sz w:val="20"/>
+              <w:szCs w:val="20"/>
+            </w:rPr>
+            <w:fldChar w:fldCharType="end"/>
+          </w:r>
           <w:r>
             <w:rPr>
               <w:sz w:val="20"/>
@@ -6175,9 +6827,9 @@
           <w:pPr>
             <w:pStyle w:val="zCDBPfadname"/>
           </w:pPr>
-          <w:bookmarkStart w:id="6" w:name="tm_pfad"/>
-          <w:bookmarkStart w:id="7" w:name="tm_dateiname"/>
-          <w:bookmarkStart w:id="8" w:name="_Hlk112468646"/>
+          <w:bookmarkStart w:id="17" w:name="tm_pfad"/>
+          <w:bookmarkStart w:id="18" w:name="tm_dateiname"/>
+          <w:bookmarkStart w:id="19" w:name="_Hlk112468646"/>
           <w:r>
             <w:drawing>
               <wp:anchor distT="0" distB="0" distL="114300" distR="114300" simplePos="0" relativeHeight="251658240" behindDoc="0" locked="0" layoutInCell="1" allowOverlap="1">
@@ -6242,13 +6894,13 @@
             <w:fldChar w:fldCharType="separate"/>
           </w:r>
           <w:r>
-            <w:t>projektinitialisierungsauftrag.docx</w:t>
+            <w:t>HE5-gibb_01_projektinitialisierungsauftrag.docx</w:t>
           </w:r>
           <w:r>
             <w:fldChar w:fldCharType="end"/>
           </w:r>
-          <w:bookmarkEnd w:id="6"/>
-          <w:bookmarkEnd w:id="7"/>
+          <w:bookmarkEnd w:id="17"/>
+          <w:bookmarkEnd w:id="18"/>
           <w:r>
             <w:t xml:space="preserve">          </w:t>
           </w:r>
@@ -6272,7 +6924,7 @@
         </w:p>
       </w:tc>
     </w:tr>
-    <w:bookmarkEnd w:id="8"/>
+    <w:bookmarkEnd w:id="19"/>
   </w:tbl>
   <w:p>
     <w:pPr>
@@ -12792,7 +13444,7 @@
 </file>
 
 <file path=customXml/itemProps1.xml><?xml version="1.0" encoding="utf-8"?>
-<ds:datastoreItem xmlns:ds="http://schemas.openxmlformats.org/officeDocument/2006/customXml" ds:itemID="{E22021C2-E9D9-4BA7-89D2-63FD589D6A48}">
+<ds:datastoreItem xmlns:ds="http://schemas.openxmlformats.org/officeDocument/2006/customXml" ds:itemID="{37940CAB-5187-43EE-A492-A95AD294735B}">
   <ds:schemaRefs>
     <ds:schemaRef ds:uri="http://schemas.openxmlformats.org/officeDocument/2006/bibliography"/>
   </ds:schemaRefs>

</xml_diff>

<commit_message>
Changed status of the documents, etc.
More info in the document's changelog.
</commit_message>
<xml_diff>
--- a/doc/HE5-gibb_01_projektinitialisierungsauftrag.docx
+++ b/doc/HE5-gibb_01_projektinitialisierungsauftrag.docx
@@ -108,28 +108,12 @@
                 <w:lang w:val="de-CH"/>
               </w:rPr>
             </w:pPr>
-            <w:proofErr w:type="spellStart"/>
             <w:r>
               <w:rPr>
                 <w:lang w:val="de-CH"/>
               </w:rPr>
-              <w:t>Agash</w:t>
+              <w:t>Agash Thamotharampillai</w:t>
             </w:r>
-            <w:proofErr w:type="spellEnd"/>
-            <w:r>
-              <w:rPr>
-                <w:lang w:val="de-CH"/>
-              </w:rPr>
-              <w:t xml:space="preserve"> </w:t>
-            </w:r>
-            <w:proofErr w:type="spellStart"/>
-            <w:r>
-              <w:rPr>
-                <w:lang w:val="de-CH"/>
-              </w:rPr>
-              <w:t>Thamotharampillai</w:t>
-            </w:r>
-            <w:proofErr w:type="spellEnd"/>
           </w:p>
         </w:tc>
       </w:tr>
@@ -166,21 +150,12 @@
                 <w:lang w:val="de-CH"/>
               </w:rPr>
             </w:pPr>
-            <w:proofErr w:type="spellStart"/>
             <w:r>
               <w:rPr>
                 <w:lang w:val="de-CH"/>
               </w:rPr>
-              <w:t>Agash</w:t>
+              <w:t xml:space="preserve">Agash </w:t>
             </w:r>
-            <w:proofErr w:type="spellEnd"/>
-            <w:r>
-              <w:rPr>
-                <w:lang w:val="de-CH"/>
-              </w:rPr>
-              <w:t xml:space="preserve"> </w:t>
-            </w:r>
-            <w:proofErr w:type="spellStart"/>
             <w:r>
               <w:rPr>
                 <w:lang w:val="de-CH"/>
@@ -193,7 +168,6 @@
               </w:rPr>
               <w:t>hamotharampillai</w:t>
             </w:r>
-            <w:proofErr w:type="spellEnd"/>
           </w:p>
         </w:tc>
       </w:tr>
@@ -515,64 +489,26 @@
                 <w:lang w:val="de-CH"/>
               </w:rPr>
             </w:pPr>
-            <w:proofErr w:type="spellStart"/>
             <w:r>
               <w:rPr>
                 <w:lang w:val="de-CH"/>
               </w:rPr>
-              <w:t>Agash</w:t>
-            </w:r>
-            <w:proofErr w:type="spellEnd"/>
-            <w:r>
-              <w:rPr>
-                <w:lang w:val="de-CH"/>
-              </w:rPr>
-              <w:t xml:space="preserve"> </w:t>
-            </w:r>
-            <w:proofErr w:type="spellStart"/>
-            <w:r>
-              <w:rPr>
-                <w:lang w:val="de-CH"/>
-              </w:rPr>
-              <w:t>Thamo</w:t>
-            </w:r>
-            <w:proofErr w:type="spellEnd"/>
-            <w:r>
-              <w:rPr>
-                <w:lang w:val="de-CH"/>
-              </w:rPr>
-              <w:t>.</w:t>
+              <w:t>Agash Thamo.</w:t>
             </w:r>
             <w:r>
               <w:rPr>
                 <w:lang w:val="de-CH"/>
               </w:rPr>
               <w:br/>
-              <w:t xml:space="preserve">Marc </w:t>
+              <w:t>Marc Trittibach</w:t>
             </w:r>
-            <w:proofErr w:type="spellStart"/>
             <w:r>
               <w:rPr>
                 <w:lang w:val="de-CH"/>
               </w:rPr>
-              <w:t>Trittibach</w:t>
+              <w:br/>
+              <w:t>Dmitry Prudnikov</w:t>
             </w:r>
-            <w:proofErr w:type="spellEnd"/>
-            <w:r>
-              <w:rPr>
-                <w:lang w:val="de-CH"/>
-              </w:rPr>
-              <w:br/>
-              <w:t xml:space="preserve">Dmitry </w:t>
-            </w:r>
-            <w:proofErr w:type="spellStart"/>
-            <w:r>
-              <w:rPr>
-                <w:lang w:val="de-CH"/>
-              </w:rPr>
-              <w:t>Prudnikov</w:t>
-            </w:r>
-            <w:proofErr w:type="spellEnd"/>
           </w:p>
         </w:tc>
       </w:tr>
@@ -649,47 +585,18 @@
                 <w:lang w:val="de-CH"/>
               </w:rPr>
             </w:pPr>
-            <w:proofErr w:type="spellStart"/>
             <w:r>
               <w:rPr>
                 <w:lang w:val="de-CH"/>
               </w:rPr>
-              <w:t>Agash</w:t>
-            </w:r>
-            <w:proofErr w:type="spellEnd"/>
-            <w:r>
-              <w:rPr>
-                <w:lang w:val="de-CH"/>
-              </w:rPr>
-              <w:t xml:space="preserve"> </w:t>
-            </w:r>
-            <w:proofErr w:type="spellStart"/>
-            <w:r>
-              <w:rPr>
-                <w:lang w:val="de-CH"/>
-              </w:rPr>
-              <w:t>Thamo</w:t>
-            </w:r>
-            <w:proofErr w:type="spellEnd"/>
-            <w:r>
-              <w:rPr>
-                <w:lang w:val="de-CH"/>
-              </w:rPr>
-              <w:t>.</w:t>
+              <w:t>Agash Thamo.</w:t>
             </w:r>
             <w:r>
               <w:rPr>
                 <w:lang w:val="de-CH"/>
               </w:rPr>
               <w:br/>
-              <w:t xml:space="preserve">Jonathan </w:t>
-            </w:r>
-            <w:proofErr w:type="spellStart"/>
-            <w:r>
-              <w:rPr>
-                <w:lang w:val="de-CH"/>
-              </w:rPr>
-              <w:t>Cam</w:t>
+              <w:t>Jonathan Cam</w:t>
             </w:r>
             <w:r>
               <w:rPr>
@@ -703,7 +610,6 @@
               </w:rPr>
               <w:t>nzind</w:t>
             </w:r>
-            <w:proofErr w:type="spellEnd"/>
           </w:p>
         </w:tc>
       </w:tr>
@@ -1971,9 +1877,7 @@
       <w:r>
         <w:t>Anlass für die Projektinitialisierung</w:t>
       </w:r>
-      <w:bookmarkStart w:id="2" w:name="_GoBack"/>
       <w:bookmarkEnd w:id="1"/>
-      <w:bookmarkEnd w:id="2"/>
     </w:p>
     <w:p>
       <w:pPr>
@@ -1999,21 +1903,7 @@
           <w:lang w:val="de-CH"/>
         </w:rPr>
         <w:br/>
-        <w:t xml:space="preserve">Ein </w:t>
-      </w:r>
-      <w:proofErr w:type="spellStart"/>
-      <w:r>
-        <w:rPr>
-          <w:lang w:val="de-CH"/>
-        </w:rPr>
-        <w:t>Keylogger</w:t>
-      </w:r>
-      <w:proofErr w:type="spellEnd"/>
-      <w:r>
-        <w:rPr>
-          <w:lang w:val="de-CH"/>
-        </w:rPr>
-        <w:t xml:space="preserve"> wird realisiert, damit wir als Lernende die Netzwerkkommunikation zwischen Programmen/Software besser kennenlernen. Möglicher Auftraggeber für solch ein Projekt wäre unser Berufsbildner.</w:t>
+        <w:t>Ein Keylogger wird realisiert, damit wir als Lernende die Netzwerkkommunikation zwischen Programmen/Software besser kennenlernen. Möglicher Auftraggeber für solch ein Projekt wäre unser Berufsbildner.</w:t>
       </w:r>
     </w:p>
     <w:p>
@@ -2024,11 +1914,11 @@
           <w:numId w:val="11"/>
         </w:numPr>
       </w:pPr>
-      <w:bookmarkStart w:id="3" w:name="_Toc379886148"/>
+      <w:bookmarkStart w:id="2" w:name="_Toc379886148"/>
       <w:r>
         <w:t>Ziel des Projektes</w:t>
       </w:r>
-      <w:bookmarkEnd w:id="3"/>
+      <w:bookmarkEnd w:id="2"/>
     </w:p>
     <w:p>
       <w:pPr>
@@ -2041,16 +1931,8 @@
         <w:rPr>
           <w:lang w:val="de-CH"/>
         </w:rPr>
-        <w:t xml:space="preserve">Das Ziel des Projektes ist, einen </w:t>
-      </w:r>
-      <w:proofErr w:type="spellStart"/>
-      <w:r>
-        <w:rPr>
-          <w:lang w:val="de-CH"/>
-        </w:rPr>
-        <w:t>Keylogger</w:t>
-      </w:r>
-      <w:proofErr w:type="spellEnd"/>
+        <w:t>Das Ziel des Projektes ist, einen Keylogger</w:t>
+      </w:r>
       <w:r>
         <w:rPr>
           <w:rStyle w:val="Funotenzeichen"/>
@@ -2062,21 +1944,7 @@
         <w:rPr>
           <w:lang w:val="de-CH"/>
         </w:rPr>
-        <w:t xml:space="preserve"> zu realisieren. Der </w:t>
-      </w:r>
-      <w:proofErr w:type="spellStart"/>
-      <w:r>
-        <w:rPr>
-          <w:lang w:val="de-CH"/>
-        </w:rPr>
-        <w:t>Keylogger</w:t>
-      </w:r>
-      <w:proofErr w:type="spellEnd"/>
-      <w:r>
-        <w:rPr>
-          <w:lang w:val="de-CH"/>
-        </w:rPr>
-        <w:t xml:space="preserve"> soll auf modernen Windows-Computer ausführbar sein. Di</w:t>
+        <w:t xml:space="preserve"> zu realisieren. Der Keylogger soll auf modernen Windows-Computer ausführbar sein. Di</w:t>
       </w:r>
       <w:r>
         <w:rPr>
@@ -2088,35 +1956,7 @@
         <w:rPr>
           <w:lang w:val="de-CH"/>
         </w:rPr>
-        <w:t xml:space="preserve">ser </w:t>
-      </w:r>
-      <w:proofErr w:type="spellStart"/>
-      <w:r>
-        <w:rPr>
-          <w:lang w:val="de-CH"/>
-        </w:rPr>
-        <w:t>Keylogger</w:t>
-      </w:r>
-      <w:proofErr w:type="spellEnd"/>
-      <w:r>
-        <w:rPr>
-          <w:lang w:val="de-CH"/>
-        </w:rPr>
-        <w:t xml:space="preserve"> soll keine Schadsoftware darstellen, sondern nur zu Demonstrationszwecken genutzt werden. Der </w:t>
-      </w:r>
-      <w:proofErr w:type="spellStart"/>
-      <w:r>
-        <w:rPr>
-          <w:lang w:val="de-CH"/>
-        </w:rPr>
-        <w:t>Keylogger</w:t>
-      </w:r>
-      <w:proofErr w:type="spellEnd"/>
-      <w:r>
-        <w:rPr>
-          <w:lang w:val="de-CH"/>
-        </w:rPr>
-        <w:t xml:space="preserve"> soll ausbaufähig sein, somit auch zusätzliche Funktionalitäten hinzugefügt werden können. (Senden der Mauseingaben, senden von anderen Kanälen wie Ton oder Bild)</w:t>
+        <w:t>ser Keylogger soll keine Schadsoftware darstellen, sondern nur zu Demonstrationszwecken genutzt werden. Der Keylogger soll ausbaufähig sein, somit auch zusätzliche Funktionalitäten hinzugefügt werden können. (Senden der Mauseingaben, senden von anderen Kanälen wie Ton oder Bild)</w:t>
       </w:r>
     </w:p>
     <w:p>
@@ -2238,11 +2078,11 @@
           <w:numId w:val="11"/>
         </w:numPr>
       </w:pPr>
-      <w:bookmarkStart w:id="4" w:name="_Toc379886149"/>
+      <w:bookmarkStart w:id="3" w:name="_Toc379886149"/>
       <w:r>
         <w:t>Ziele der Phase Initialisierung</w:t>
       </w:r>
-      <w:bookmarkEnd w:id="4"/>
+      <w:bookmarkEnd w:id="3"/>
     </w:p>
     <w:p>
       <w:pPr>
@@ -2269,21 +2109,7 @@
         <w:rPr>
           <w:lang w:val="de-CH"/>
         </w:rPr>
-        <w:t xml:space="preserve">Zudem sollen verschiedene Varianten für den </w:t>
-      </w:r>
-      <w:proofErr w:type="spellStart"/>
-      <w:r>
-        <w:rPr>
-          <w:lang w:val="de-CH"/>
-        </w:rPr>
-        <w:t>Keylogger</w:t>
-      </w:r>
-      <w:proofErr w:type="spellEnd"/>
-      <w:r>
-        <w:rPr>
-          <w:lang w:val="de-CH"/>
-        </w:rPr>
-        <w:t xml:space="preserve"> erarbeitet werden, um ein möglichst </w:t>
+        <w:t xml:space="preserve">Zudem sollen verschiedene Varianten für den Keylogger erarbeitet werden, um ein möglichst </w:t>
       </w:r>
       <w:r>
         <w:rPr>
@@ -2321,11 +2147,11 @@
           <w:lang w:eastAsia="de-DE"/>
         </w:rPr>
       </w:pPr>
-      <w:bookmarkStart w:id="5" w:name="_Toc379886150"/>
+      <w:bookmarkStart w:id="4" w:name="_Toc379886150"/>
       <w:r>
         <w:t>Rahmenbedingungen Phase Initialisierung</w:t>
       </w:r>
-      <w:bookmarkEnd w:id="5"/>
+      <w:bookmarkEnd w:id="4"/>
     </w:p>
     <w:p>
       <w:pPr>
@@ -2354,16 +2180,8 @@
         <w:rPr>
           <w:lang w:val="de-CH"/>
         </w:rPr>
-        <w:t>-</w:t>
-      </w:r>
-      <w:proofErr w:type="spellStart"/>
-      <w:r>
-        <w:rPr>
-          <w:lang w:val="de-CH"/>
-        </w:rPr>
-        <w:t>gibb</w:t>
-      </w:r>
-      <w:proofErr w:type="spellEnd"/>
+        <w:t>-gibb</w:t>
+      </w:r>
       <w:r>
         <w:rPr>
           <w:lang w:val="de-CH"/>
@@ -2417,7 +2235,7 @@
           <w:numId w:val="11"/>
         </w:numPr>
       </w:pPr>
-      <w:bookmarkStart w:id="6" w:name="_Toc379886151"/>
+      <w:bookmarkStart w:id="5" w:name="_Toc379886151"/>
       <w:r>
         <w:lastRenderedPageBreak/>
         <w:t>Ergebnisse und Termine</w:t>
@@ -2425,7 +2243,7 @@
       <w:r>
         <w:t xml:space="preserve"> der Initialisierung</w:t>
       </w:r>
-      <w:bookmarkEnd w:id="6"/>
+      <w:bookmarkEnd w:id="5"/>
     </w:p>
     <w:p>
       <w:r>
@@ -2560,14 +2378,12 @@
                 <w:lang w:val="de-CH"/>
               </w:rPr>
             </w:pPr>
-            <w:proofErr w:type="spellStart"/>
             <w:r>
               <w:rPr>
                 <w:lang w:val="de-CH"/>
               </w:rPr>
               <w:t>Nr</w:t>
             </w:r>
-            <w:proofErr w:type="spellEnd"/>
           </w:p>
         </w:tc>
         <w:tc>
@@ -2998,11 +2814,11 @@
       <w:pPr>
         <w:pStyle w:val="berschrift1"/>
       </w:pPr>
-      <w:bookmarkStart w:id="7" w:name="_Toc379886152"/>
+      <w:bookmarkStart w:id="6" w:name="_Toc379886152"/>
       <w:r>
         <w:t>Mittelbedarf</w:t>
       </w:r>
-      <w:bookmarkEnd w:id="7"/>
+      <w:bookmarkEnd w:id="6"/>
       <w:r>
         <w:t xml:space="preserve"> </w:t>
       </w:r>
@@ -3014,14 +2830,14 @@
           <w:lang w:eastAsia="de-CH"/>
         </w:rPr>
       </w:pPr>
-      <w:bookmarkStart w:id="8" w:name="_Toc379886153"/>
+      <w:bookmarkStart w:id="7" w:name="_Toc379886153"/>
       <w:r>
         <w:rPr>
           <w:lang w:eastAsia="de-CH"/>
         </w:rPr>
         <w:t>Sachmittel</w:t>
       </w:r>
-      <w:bookmarkEnd w:id="8"/>
+      <w:bookmarkEnd w:id="7"/>
     </w:p>
     <w:p>
       <w:pPr>
@@ -3040,7 +2856,27 @@
         <w:rPr>
           <w:lang w:val="de-CH"/>
         </w:rPr>
-        <w:t xml:space="preserve"> .NET wurde gewählt, weil das Programm auf modernen Windows Computern laufen soll und .NET das Standardwerkzeug/State oft he Art ist.</w:t>
+        <w:t xml:space="preserve"> .NET wurde gewählt, weil das Programm auf modernen Windows Computern laufen soll und .NET</w:t>
+      </w:r>
+      <w:r>
+        <w:rPr>
+          <w:lang w:val="de-CH"/>
+        </w:rPr>
+        <w:t xml:space="preserve"> das Standardwerkzeug/State of </w:t>
+      </w:r>
+      <w:bookmarkStart w:id="8" w:name="_GoBack"/>
+      <w:bookmarkEnd w:id="8"/>
+      <w:r>
+        <w:rPr>
+          <w:lang w:val="de-CH"/>
+        </w:rPr>
+        <w:t>t</w:t>
+      </w:r>
+      <w:r>
+        <w:rPr>
+          <w:lang w:val="de-CH"/>
+        </w:rPr>
+        <w:t>he Art ist.</w:t>
       </w:r>
     </w:p>
     <w:p>
@@ -3083,29 +2919,13 @@
     </w:p>
     <w:p>
       <w:r>
-        <w:t xml:space="preserve">Als </w:t>
-      </w:r>
-      <w:proofErr w:type="spellStart"/>
-      <w:r>
-        <w:t>Sourcecode</w:t>
-      </w:r>
-      <w:proofErr w:type="spellEnd"/>
-      <w:r>
-        <w:t>-Verwaltung wird GIT verwendet (wir benutzen dafür GITHUB) ein kostenl</w:t>
+        <w:t>Als Sourcecode-Verwaltung wird GIT verwendet (wir benutzen dafür GITHUB) ein kostenl</w:t>
       </w:r>
       <w:r>
         <w:t>o</w:t>
       </w:r>
       <w:r>
-        <w:t xml:space="preserve">ses </w:t>
-      </w:r>
-      <w:proofErr w:type="spellStart"/>
-      <w:r>
-        <w:t>Plugins</w:t>
-      </w:r>
-      <w:proofErr w:type="spellEnd"/>
-      <w:r>
-        <w:t xml:space="preserve"> für Visual Studio ist verfügbar.</w:t>
+        <w:t>ses Plugins für Visual Studio ist verfügbar.</w:t>
       </w:r>
     </w:p>
     <w:p>
@@ -3290,14 +3110,12 @@
                 <w:lang w:val="de-CH"/>
               </w:rPr>
             </w:pPr>
-            <w:proofErr w:type="spellStart"/>
             <w:r>
               <w:rPr>
                 <w:lang w:val="de-CH"/>
               </w:rPr>
               <w:t>Agash</w:t>
             </w:r>
-            <w:proofErr w:type="spellEnd"/>
           </w:p>
         </w:tc>
         <w:tc>
@@ -3780,30 +3598,7 @@
                                   <w:szCs w:val="16"/>
                                 </w:rPr>
                                 <w:br/>
-                              </w:r>
-                              <w:proofErr w:type="spellStart"/>
-                              <w:r>
-                                <w:rPr>
-                                  <w:sz w:val="16"/>
-                                  <w:szCs w:val="16"/>
-                                </w:rPr>
-                                <w:t>Agash</w:t>
-                              </w:r>
-                              <w:proofErr w:type="spellEnd"/>
-                              <w:r>
-                                <w:rPr>
-                                  <w:sz w:val="16"/>
-                                  <w:szCs w:val="16"/>
-                                </w:rPr>
-                                <w:t xml:space="preserve"> </w:t>
-                              </w:r>
-                              <w:proofErr w:type="spellStart"/>
-                              <w:r>
-                                <w:rPr>
-                                  <w:sz w:val="16"/>
-                                  <w:szCs w:val="16"/>
-                                </w:rPr>
-                                <w:t>Thamo</w:t>
+                                <w:t>Agash Thamo</w:t>
                               </w:r>
                               <w:r>
                                 <w:rPr>
@@ -3813,7 +3608,6 @@
                                 <w:softHyphen/>
                                 <w:t>tharampillai</w:t>
                               </w:r>
-                              <w:proofErr w:type="spellEnd"/>
                             </w:p>
                           </w:txbxContent>
                         </wps:txbx>
@@ -3893,17 +3687,8 @@
                                   <w:sz w:val="16"/>
                                   <w:szCs w:val="16"/>
                                 </w:rPr>
-                                <w:t xml:space="preserve">Dmitry </w:t>
+                                <w:t>Dmitry Prudnikov</w:t>
                               </w:r>
-                              <w:proofErr w:type="spellStart"/>
-                              <w:r>
-                                <w:rPr>
-                                  <w:sz w:val="16"/>
-                                  <w:szCs w:val="16"/>
-                                </w:rPr>
-                                <w:t>Prudnikov</w:t>
-                              </w:r>
-                              <w:proofErr w:type="spellEnd"/>
                             </w:p>
                           </w:txbxContent>
                         </wps:txbx>
@@ -3984,17 +3769,8 @@
                                   <w:sz w:val="16"/>
                                   <w:szCs w:val="16"/>
                                 </w:rPr>
-                                <w:t xml:space="preserve"> </w:t>
+                                <w:t xml:space="preserve"> Trittibach</w:t>
                               </w:r>
-                              <w:proofErr w:type="spellStart"/>
-                              <w:r>
-                                <w:rPr>
-                                  <w:sz w:val="16"/>
-                                  <w:szCs w:val="16"/>
-                                </w:rPr>
-                                <w:t>Trittibach</w:t>
-                              </w:r>
-                              <w:proofErr w:type="spellEnd"/>
                             </w:p>
                           </w:txbxContent>
                         </wps:txbx>
@@ -4313,18 +4089,8 @@
                                   <w:szCs w:val="16"/>
                                 </w:rPr>
                                 <w:br/>
-                                <w:t xml:space="preserve">Jonathan </w:t>
+                                <w:t>Jonathan Camenzind</w:t>
                               </w:r>
-                              <w:proofErr w:type="spellStart"/>
-                              <w:r>
-                                <w:rPr>
-                                  <w:rFonts w:ascii="Arial" w:eastAsia="Times New Roman" w:hAnsi="Arial"/>
-                                  <w:sz w:val="16"/>
-                                  <w:szCs w:val="16"/>
-                                </w:rPr>
-                                <w:t>Camenzind</w:t>
-                              </w:r>
-                              <w:proofErr w:type="spellEnd"/>
                             </w:p>
                           </w:txbxContent>
                         </wps:txbx>
@@ -4398,33 +4164,7 @@
                                   <w:szCs w:val="16"/>
                                 </w:rPr>
                                 <w:br/>
-                              </w:r>
-                              <w:proofErr w:type="spellStart"/>
-                              <w:r>
-                                <w:rPr>
-                                  <w:rFonts w:ascii="Arial" w:eastAsia="Times New Roman" w:hAnsi="Arial"/>
-                                  <w:sz w:val="16"/>
-                                  <w:szCs w:val="16"/>
-                                </w:rPr>
-                                <w:t>Agash</w:t>
-                              </w:r>
-                              <w:proofErr w:type="spellEnd"/>
-                              <w:r>
-                                <w:rPr>
-                                  <w:rFonts w:ascii="Arial" w:eastAsia="Times New Roman" w:hAnsi="Arial"/>
-                                  <w:sz w:val="16"/>
-                                  <w:szCs w:val="16"/>
-                                </w:rPr>
-                                <w:t xml:space="preserve"> </w:t>
-                              </w:r>
-                              <w:proofErr w:type="spellStart"/>
-                              <w:r>
-                                <w:rPr>
-                                  <w:rFonts w:ascii="Arial" w:eastAsia="Times New Roman" w:hAnsi="Arial"/>
-                                  <w:sz w:val="16"/>
-                                  <w:szCs w:val="16"/>
-                                </w:rPr>
-                                <w:t>Thamo</w:t>
+                                <w:t>Agash Thamo</w:t>
                               </w:r>
                               <w:r>
                                 <w:rPr>
@@ -4435,7 +4175,6 @@
                                 <w:softHyphen/>
                                 <w:t>tharampillai</w:t>
                               </w:r>
-                              <w:proofErr w:type="spellEnd"/>
                             </w:p>
                           </w:txbxContent>
                         </wps:txbx>
@@ -4575,18 +4314,8 @@
                                   <w:szCs w:val="16"/>
                                 </w:rPr>
                                 <w:br/>
-                                <w:t xml:space="preserve">Marc </w:t>
+                                <w:t>Marc Trittibach</w:t>
                               </w:r>
-                              <w:proofErr w:type="spellStart"/>
-                              <w:r>
-                                <w:rPr>
-                                  <w:rFonts w:ascii="Arial" w:eastAsia="Times New Roman" w:hAnsi="Arial"/>
-                                  <w:sz w:val="16"/>
-                                  <w:szCs w:val="16"/>
-                                </w:rPr>
-                                <w:t>Trittibach</w:t>
-                              </w:r>
-                              <w:proofErr w:type="spellEnd"/>
                             </w:p>
                           </w:txbxContent>
                         </wps:txbx>
@@ -5080,14 +4809,12 @@
         </w:rPr>
         <w:t xml:space="preserve">Information der </w:t>
       </w:r>
-      <w:proofErr w:type="spellStart"/>
       <w:r>
         <w:rPr>
           <w:lang w:val="de-CH"/>
         </w:rPr>
         <w:t>Stakeholder</w:t>
       </w:r>
-      <w:proofErr w:type="spellEnd"/>
       <w:r>
         <w:rPr>
           <w:lang w:val="de-CH"/>
@@ -5383,32 +5110,13 @@
                 <w:lang w:val="de-CH"/>
               </w:rPr>
             </w:pPr>
-            <w:proofErr w:type="spellStart"/>
             <w:r>
               <w:rPr>
                 <w:i/>
                 <w:color w:val="0070C0"/>
                 <w:lang w:val="de-CH"/>
               </w:rPr>
-              <w:t>Agash</w:t>
-            </w:r>
-            <w:proofErr w:type="spellEnd"/>
-            <w:r>
-              <w:rPr>
-                <w:i/>
-                <w:color w:val="0070C0"/>
-                <w:lang w:val="de-CH"/>
-              </w:rPr>
-              <w:t xml:space="preserve"> </w:t>
-            </w:r>
-            <w:proofErr w:type="spellStart"/>
-            <w:r>
-              <w:rPr>
-                <w:i/>
-                <w:color w:val="0070C0"/>
-                <w:lang w:val="de-CH"/>
-              </w:rPr>
-              <w:t>Th</w:t>
+              <w:t>Agash Th</w:t>
             </w:r>
             <w:r>
               <w:rPr>
@@ -5442,7 +5150,6 @@
               </w:rPr>
               <w:t>lai</w:t>
             </w:r>
-            <w:proofErr w:type="spellEnd"/>
           </w:p>
         </w:tc>
         <w:tc>
@@ -6115,21 +5822,12 @@
         <w:lastRenderedPageBreak/>
         <w:t xml:space="preserve">Damit ich </w:t>
       </w:r>
-      <w:proofErr w:type="spellStart"/>
       <w:r>
         <w:rPr>
           <w:b/>
           <w:lang w:val="de-CH"/>
         </w:rPr>
-        <w:t>Keywörter</w:t>
-      </w:r>
-      <w:proofErr w:type="spellEnd"/>
-      <w:r>
-        <w:rPr>
-          <w:b/>
-          <w:lang w:val="de-CH"/>
-        </w:rPr>
-        <w:t>, meist genutzten Wörter und diverse andere Daten erke</w:t>
+        <w:t>Keywörter, meist genutzten Wörter und diverse andere Daten erke</w:t>
       </w:r>
       <w:r>
         <w:rPr>
@@ -6186,28 +5884,12 @@
     </w:p>
     <w:p>
       <w:r>
-        <w:t xml:space="preserve">Für die Ablage der Dateien wird ein Projekt auf </w:t>
-      </w:r>
-      <w:proofErr w:type="spellStart"/>
-      <w:r>
-        <w:t>Github</w:t>
-      </w:r>
-      <w:proofErr w:type="spellEnd"/>
-      <w:r>
-        <w:t xml:space="preserve"> erstellt.</w:t>
+        <w:t>Für die Ablage der Dateien wird ein Projekt auf Github erstellt.</w:t>
       </w:r>
     </w:p>
     <w:p>
       <w:r>
-        <w:t xml:space="preserve">Die Kommunikation erfolgt grösstenteils über E-Mail und </w:t>
-      </w:r>
-      <w:proofErr w:type="spellStart"/>
-      <w:r>
-        <w:t>Whatsapp</w:t>
-      </w:r>
-      <w:proofErr w:type="spellEnd"/>
-      <w:r>
-        <w:t>.</w:t>
+        <w:t>Die Kommunikation erfolgt grösstenteils über E-Mail und Whatsapp.</w:t>
       </w:r>
     </w:p>
     <w:p>
@@ -6242,16 +5924,8 @@
         <w:rPr>
           <w:lang w:val="en-GB"/>
         </w:rPr>
-        <w:t xml:space="preserve"> </w:t>
-      </w:r>
-      <w:proofErr w:type="spellStart"/>
-      <w:r>
-        <w:rPr>
-          <w:lang w:val="en-GB"/>
-        </w:rPr>
-        <w:t>Dokumentation</w:t>
-      </w:r>
-      <w:proofErr w:type="spellEnd"/>
+        <w:t xml:space="preserve"> Dokumentation</w:t>
+      </w:r>
     </w:p>
     <w:p>
       <w:pPr>
@@ -6280,16 +5954,8 @@
         <w:rPr>
           <w:lang w:val="en-GB"/>
         </w:rPr>
-        <w:t xml:space="preserve"> </w:t>
-      </w:r>
-      <w:proofErr w:type="spellStart"/>
-      <w:r>
-        <w:rPr>
-          <w:lang w:val="en-GB"/>
-        </w:rPr>
-        <w:t>Entwicklung</w:t>
-      </w:r>
-      <w:proofErr w:type="spellEnd"/>
+        <w:t xml:space="preserve"> Entwicklung</w:t>
+      </w:r>
     </w:p>
     <w:p>
       <w:pPr>
@@ -6320,14 +5986,12 @@
         </w:rPr>
         <w:t xml:space="preserve"> </w:t>
       </w:r>
-      <w:proofErr w:type="spellStart"/>
       <w:r>
         <w:rPr>
           <w:lang w:val="en-GB"/>
         </w:rPr>
         <w:t>Diagramme</w:t>
       </w:r>
-      <w:proofErr w:type="spellEnd"/>
     </w:p>
     <w:p>
       <w:pPr>
@@ -6337,43 +6001,25 @@
         </w:rPr>
       </w:pPr>
       <w:bookmarkStart w:id="16" w:name="_Toc379886161"/>
-      <w:proofErr w:type="spellStart"/>
       <w:r>
         <w:rPr>
           <w:lang w:val="en-GB"/>
         </w:rPr>
-        <w:t>Anhang</w:t>
-      </w:r>
-      <w:proofErr w:type="spellEnd"/>
+        <w:t xml:space="preserve">Anhang </w:t>
+      </w:r>
       <w:r>
         <w:rPr>
           <w:lang w:val="en-GB"/>
         </w:rPr>
-        <w:t xml:space="preserve"> </w:t>
+        <w:t>–</w:t>
       </w:r>
       <w:r>
         <w:rPr>
           <w:lang w:val="en-GB"/>
         </w:rPr>
-        <w:t>–</w:t>
-      </w:r>
-      <w:r>
-        <w:rPr>
-          <w:lang w:val="en-GB"/>
-        </w:rPr>
-        <w:t xml:space="preserve"> </w:t>
-      </w:r>
-      <w:proofErr w:type="spellStart"/>
-      <w:proofErr w:type="gramStart"/>
-      <w:r>
-        <w:rPr>
-          <w:lang w:val="en-GB"/>
-        </w:rPr>
-        <w:t>DoD</w:t>
+        <w:t xml:space="preserve"> DoD</w:t>
       </w:r>
       <w:bookmarkEnd w:id="16"/>
-      <w:proofErr w:type="spellEnd"/>
-      <w:proofErr w:type="gramEnd"/>
     </w:p>
     <w:p>
       <w:pPr>
@@ -6436,19 +6082,11 @@
           <w:lang w:val="de-CH" w:eastAsia="de-CH"/>
         </w:rPr>
       </w:pPr>
-      <w:proofErr w:type="spellStart"/>
       <w:r>
         <w:rPr>
           <w:lang w:val="de-CH" w:eastAsia="de-CH"/>
         </w:rPr>
-        <w:t>Testcases</w:t>
-      </w:r>
-      <w:proofErr w:type="spellEnd"/>
-      <w:r>
-        <w:rPr>
-          <w:lang w:val="de-CH" w:eastAsia="de-CH"/>
-        </w:rPr>
-        <w:t xml:space="preserve"> für neue Funktionalitäten erstellt.</w:t>
+        <w:t>Testcases für neue Funktionalitäten erstellt.</w:t>
       </w:r>
     </w:p>
     <w:p>
@@ -6659,7 +6297,7 @@
               <w:sz w:val="20"/>
               <w:szCs w:val="20"/>
             </w:rPr>
-            <w:t>11.02.2014</w:t>
+            <w:t>25.02.2014</w:t>
           </w:r>
           <w:r>
             <w:rPr>
@@ -6721,7 +6359,7 @@
               <w:sz w:val="20"/>
               <w:szCs w:val="20"/>
             </w:rPr>
-            <w:t>1</w:t>
+            <w:t>3</w:t>
           </w:r>
           <w:r>
             <w:rPr>
@@ -6737,15 +6375,29 @@
             </w:rPr>
             <w:t xml:space="preserve"> von </w:t>
           </w:r>
-          <w:fldSimple w:instr=" NUMPAGES   \* MERGEFORMAT ">
-            <w:r>
-              <w:rPr>
-                <w:sz w:val="20"/>
-                <w:szCs w:val="20"/>
-              </w:rPr>
-              <w:t>6</w:t>
-            </w:r>
-          </w:fldSimple>
+          <w:r>
+            <w:fldChar w:fldCharType="begin"/>
+          </w:r>
+          <w:r>
+            <w:instrText xml:space="preserve"> NUMPAGES   \* MERGEFORMAT </w:instrText>
+          </w:r>
+          <w:r>
+            <w:fldChar w:fldCharType="separate"/>
+          </w:r>
+          <w:r>
+            <w:rPr>
+              <w:sz w:val="20"/>
+              <w:szCs w:val="20"/>
+            </w:rPr>
+            <w:t>6</w:t>
+          </w:r>
+          <w:r>
+            <w:rPr>
+              <w:sz w:val="20"/>
+              <w:szCs w:val="20"/>
+            </w:rPr>
+            <w:fldChar w:fldCharType="end"/>
+          </w:r>
           <w:r>
             <w:rPr>
               <w:sz w:val="20"/>
@@ -7092,7 +6744,6 @@
         <w:szCs w:val="22"/>
       </w:rPr>
     </w:pPr>
-    <w:proofErr w:type="spellStart"/>
     <w:r>
       <w:rPr>
         <w:sz w:val="22"/>
@@ -7100,7 +6751,6 @@
       </w:rPr>
       <w:t>hhh</w:t>
     </w:r>
-    <w:proofErr w:type="spellEnd"/>
     <w:r>
       <w:rPr>
         <w:sz w:val="22"/>
@@ -7108,7 +6758,6 @@
       </w:rPr>
       <w:ptab w:relativeTo="margin" w:alignment="center" w:leader="none"/>
     </w:r>
-    <w:proofErr w:type="spellStart"/>
     <w:r>
       <w:rPr>
         <w:sz w:val="22"/>
@@ -7116,7 +6765,6 @@
       </w:rPr>
       <w:t>hhh</w:t>
     </w:r>
-    <w:proofErr w:type="spellEnd"/>
     <w:r>
       <w:rPr>
         <w:sz w:val="22"/>
@@ -7124,7 +6772,6 @@
       </w:rPr>
       <w:ptab w:relativeTo="margin" w:alignment="right" w:leader="none"/>
     </w:r>
-    <w:proofErr w:type="spellStart"/>
     <w:r>
       <w:rPr>
         <w:sz w:val="22"/>
@@ -7132,7 +6779,6 @@
       </w:rPr>
       <w:t>hhh</w:t>
     </w:r>
-    <w:proofErr w:type="spellEnd"/>
   </w:p>
 </w:hdr>
 </file>
@@ -13626,7 +13272,7 @@
 </file>
 
 <file path=customXml/itemProps1.xml><?xml version="1.0" encoding="utf-8"?>
-<ds:datastoreItem xmlns:ds="http://schemas.openxmlformats.org/officeDocument/2006/customXml" ds:itemID="{55BC2E61-76E2-42A1-980E-84E18DD0A861}">
+<ds:datastoreItem xmlns:ds="http://schemas.openxmlformats.org/officeDocument/2006/customXml" ds:itemID="{4D08AA20-AE47-4A33-834A-0D81F0D53E7A}">
   <ds:schemaRefs>
     <ds:schemaRef ds:uri="http://schemas.openxmlformats.org/officeDocument/2006/bibliography"/>
   </ds:schemaRefs>

</xml_diff>